<commit_message>
Semi-Final use case and sequence diagrams
</commit_message>
<xml_diff>
--- a/Documentation/Use Case and Sequence Diagrams.docx
+++ b/Documentation/Use Case and Sequence Diagrams.docx
@@ -279,8 +279,6 @@
           <w:sz w:val="24"/>
         </w:rPr>
       </w:pPr>
-      <w:bookmarkStart w:id="0" w:name="_GoBack"/>
-      <w:bookmarkEnd w:id="0"/>
     </w:p>
     <w:p>
       <w:pPr>
@@ -896,15 +894,6 @@
           <w:szCs w:val="22"/>
         </w:rPr>
       </w:pPr>
-    </w:p>
-    <w:p>
-      <w:pPr>
-        <w:pStyle w:val="normal0"/>
-        <w:rPr>
-          <w:rFonts w:ascii="Times New Roman" w:hAnsi="Times New Roman" w:cs="Times New Roman"/>
-          <w:szCs w:val="22"/>
-        </w:rPr>
-      </w:pPr>
       <w:r>
         <w:rPr>
           <w:rFonts w:ascii="Times New Roman" w:hAnsi="Times New Roman" w:cs="Times New Roman"/>
@@ -913,10 +902,10 @@
           <w:lang w:eastAsia="en-US"/>
         </w:rPr>
         <w:drawing>
-          <wp:inline distT="0" distB="0" distL="0" distR="0" wp14:anchorId="2ABE0546" wp14:editId="39F47795">
-            <wp:extent cx="5937934" cy="2404153"/>
-            <wp:effectExtent l="25400" t="25400" r="31115" b="34290"/>
-            <wp:docPr id="1" name="Picture 1" descr="Mac OS X:Users:Steven:EECS-481-MDE:Documentation:Sequence Diagrams:Type Letter.png"/>
+          <wp:inline distT="0" distB="0" distL="0" distR="0" wp14:anchorId="4EAC5C5A" wp14:editId="24562964">
+            <wp:extent cx="5938520" cy="2671445"/>
+            <wp:effectExtent l="0" t="0" r="5080" b="0"/>
+            <wp:docPr id="3" name="Picture 3" descr="Mac OS X:Users:Steven:EECS-481-MDE:Documentation:Standardized:PNGs:Typing Letter.png"/>
             <wp:cNvGraphicFramePr>
               <a:graphicFrameLocks xmlns:a="http://schemas.openxmlformats.org/drawingml/2006/main" noChangeAspect="1"/>
             </wp:cNvGraphicFramePr>
@@ -924,12 +913,12 @@
               <a:graphicData uri="http://schemas.openxmlformats.org/drawingml/2006/picture">
                 <pic:pic xmlns:pic="http://schemas.openxmlformats.org/drawingml/2006/picture">
                   <pic:nvPicPr>
-                    <pic:cNvPr id="0" name="Picture 1" descr="Mac OS X:Users:Steven:EECS-481-MDE:Documentation:Sequence Diagrams:Type Letter.png"/>
+                    <pic:cNvPr id="0" name="Picture 1" descr="Mac OS X:Users:Steven:EECS-481-MDE:Documentation:Standardized:PNGs:Typing Letter.png"/>
                     <pic:cNvPicPr>
                       <a:picLocks noChangeAspect="1" noChangeArrowheads="1"/>
                     </pic:cNvPicPr>
                   </pic:nvPicPr>
-                  <pic:blipFill rotWithShape="1">
+                  <pic:blipFill>
                     <a:blip r:embed="rId9">
                       <a:extLst>
                         <a:ext uri="{28A0092B-C50C-407E-A947-70E740481C1C}">
@@ -937,28 +926,325 @@
                         </a:ext>
                       </a:extLst>
                     </a:blip>
-                    <a:srcRect b="34818"/>
+                    <a:srcRect/>
+                    <a:stretch>
+                      <a:fillRect/>
+                    </a:stretch>
+                  </pic:blipFill>
+                  <pic:spPr bwMode="auto">
+                    <a:xfrm>
+                      <a:off x="0" y="0"/>
+                      <a:ext cx="5938520" cy="2671445"/>
+                    </a:xfrm>
+                    <a:prstGeom prst="rect">
+                      <a:avLst/>
+                    </a:prstGeom>
+                    <a:noFill/>
+                    <a:ln>
+                      <a:noFill/>
+                    </a:ln>
+                  </pic:spPr>
+                </pic:pic>
+              </a:graphicData>
+            </a:graphic>
+          </wp:inline>
+        </w:drawing>
+      </w:r>
+    </w:p>
+    <w:p>
+      <w:pPr>
+        <w:tabs>
+          <w:tab w:val="left" w:pos="3705"/>
+        </w:tabs>
+        <w:ind w:firstLine="720"/>
+        <w:rPr>
+          <w:rFonts w:ascii="Times New Roman" w:hAnsi="Times New Roman" w:cs="Times New Roman"/>
+          <w:i/>
+          <w:sz w:val="22"/>
+          <w:szCs w:val="22"/>
+        </w:rPr>
+      </w:pPr>
+      <w:r>
+        <w:rPr>
+          <w:rFonts w:ascii="Times New Roman" w:hAnsi="Times New Roman" w:cs="Times New Roman"/>
+          <w:i/>
+          <w:sz w:val="22"/>
+          <w:szCs w:val="22"/>
+        </w:rPr>
+        <w:t xml:space="preserve">Figure 2: </w:t>
+      </w:r>
+      <w:r>
+        <w:rPr>
+          <w:rFonts w:ascii="Times New Roman" w:hAnsi="Times New Roman" w:cs="Times New Roman"/>
+          <w:i/>
+          <w:sz w:val="22"/>
+          <w:szCs w:val="22"/>
+        </w:rPr>
+        <w:t>“</w:t>
+      </w:r>
+      <w:r>
+        <w:rPr>
+          <w:rFonts w:ascii="Times New Roman" w:hAnsi="Times New Roman" w:cs="Times New Roman"/>
+          <w:i/>
+          <w:sz w:val="22"/>
+          <w:szCs w:val="22"/>
+        </w:rPr>
+        <w:t>Type l</w:t>
+      </w:r>
+      <w:r>
+        <w:rPr>
+          <w:rFonts w:ascii="Times New Roman" w:hAnsi="Times New Roman" w:cs="Times New Roman"/>
+          <w:i/>
+          <w:sz w:val="22"/>
+          <w:szCs w:val="22"/>
+        </w:rPr>
+        <w:t>etter</w:t>
+      </w:r>
+      <w:r>
+        <w:rPr>
+          <w:rFonts w:ascii="Times New Roman" w:hAnsi="Times New Roman" w:cs="Times New Roman"/>
+          <w:i/>
+          <w:sz w:val="22"/>
+          <w:szCs w:val="22"/>
+        </w:rPr>
+        <w:t>”</w:t>
+      </w:r>
+      <w:r>
+        <w:rPr>
+          <w:rFonts w:ascii="Times New Roman" w:hAnsi="Times New Roman" w:cs="Times New Roman"/>
+          <w:i/>
+          <w:sz w:val="22"/>
+          <w:szCs w:val="22"/>
+        </w:rPr>
+        <w:t xml:space="preserve"> sequence d</w:t>
+      </w:r>
+      <w:r>
+        <w:rPr>
+          <w:rFonts w:ascii="Times New Roman" w:hAnsi="Times New Roman" w:cs="Times New Roman"/>
+          <w:i/>
+          <w:sz w:val="22"/>
+          <w:szCs w:val="22"/>
+        </w:rPr>
+        <w:t>iagram</w:t>
+      </w:r>
+    </w:p>
+    <w:p>
+      <w:pPr>
+        <w:tabs>
+          <w:tab w:val="left" w:pos="3705"/>
+        </w:tabs>
+        <w:rPr>
+          <w:rFonts w:ascii="Times New Roman" w:hAnsi="Times New Roman" w:cs="Times New Roman"/>
+          <w:i/>
+          <w:sz w:val="22"/>
+          <w:szCs w:val="22"/>
+        </w:rPr>
+      </w:pPr>
+    </w:p>
+    <w:p>
+      <w:pPr>
+        <w:tabs>
+          <w:tab w:val="left" w:pos="3705"/>
+        </w:tabs>
+        <w:rPr>
+          <w:rFonts w:ascii="Times New Roman" w:hAnsi="Times New Roman" w:cs="Times New Roman"/>
+          <w:i/>
+          <w:sz w:val="22"/>
+          <w:szCs w:val="22"/>
+        </w:rPr>
+      </w:pPr>
+      <w:r>
+        <w:rPr>
+          <w:rFonts w:ascii="Times New Roman" w:hAnsi="Times New Roman" w:cs="Times New Roman"/>
+          <w:i/>
+          <w:noProof/>
+          <w:sz w:val="22"/>
+          <w:szCs w:val="22"/>
+          <w:lang w:eastAsia="en-US"/>
+        </w:rPr>
+        <w:lastRenderedPageBreak/>
+        <w:drawing>
+          <wp:inline distT="0" distB="0" distL="0" distR="0" wp14:anchorId="684E9200" wp14:editId="78C08CEB">
+            <wp:extent cx="5742940" cy="2342515"/>
+            <wp:effectExtent l="0" t="0" r="0" b="0"/>
+            <wp:docPr id="8" name="Picture 8" descr="Mac OS X:Users:Steven:EECS-481-MDE:Documentation:Standardized:PNGs:Save Sentence.png"/>
+            <wp:cNvGraphicFramePr>
+              <a:graphicFrameLocks xmlns:a="http://schemas.openxmlformats.org/drawingml/2006/main" noChangeAspect="1"/>
+            </wp:cNvGraphicFramePr>
+            <a:graphic xmlns:a="http://schemas.openxmlformats.org/drawingml/2006/main">
+              <a:graphicData uri="http://schemas.openxmlformats.org/drawingml/2006/picture">
+                <pic:pic xmlns:pic="http://schemas.openxmlformats.org/drawingml/2006/picture">
+                  <pic:nvPicPr>
+                    <pic:cNvPr id="0" name="Picture 2" descr="Mac OS X:Users:Steven:EECS-481-MDE:Documentation:Standardized:PNGs:Save Sentence.png"/>
+                    <pic:cNvPicPr>
+                      <a:picLocks noChangeAspect="1" noChangeArrowheads="1"/>
+                    </pic:cNvPicPr>
+                  </pic:nvPicPr>
+                  <pic:blipFill>
+                    <a:blip r:embed="rId10">
+                      <a:extLst>
+                        <a:ext uri="{28A0092B-C50C-407E-A947-70E740481C1C}">
+                          <a14:useLocalDpi xmlns:a14="http://schemas.microsoft.com/office/drawing/2010/main" val="0"/>
+                        </a:ext>
+                      </a:extLst>
+                    </a:blip>
+                    <a:srcRect/>
+                    <a:stretch>
+                      <a:fillRect/>
+                    </a:stretch>
+                  </pic:blipFill>
+                  <pic:spPr bwMode="auto">
+                    <a:xfrm>
+                      <a:off x="0" y="0"/>
+                      <a:ext cx="5742940" cy="2342515"/>
+                    </a:xfrm>
+                    <a:prstGeom prst="rect">
+                      <a:avLst/>
+                    </a:prstGeom>
+                    <a:noFill/>
+                    <a:ln>
+                      <a:noFill/>
+                    </a:ln>
+                  </pic:spPr>
+                </pic:pic>
+              </a:graphicData>
+            </a:graphic>
+          </wp:inline>
+        </w:drawing>
+      </w:r>
+    </w:p>
+    <w:p>
+      <w:pPr>
+        <w:tabs>
+          <w:tab w:val="left" w:pos="3705"/>
+        </w:tabs>
+        <w:ind w:firstLine="720"/>
+        <w:rPr>
+          <w:rFonts w:ascii="Times New Roman" w:hAnsi="Times New Roman" w:cs="Times New Roman"/>
+          <w:i/>
+          <w:sz w:val="22"/>
+          <w:szCs w:val="22"/>
+        </w:rPr>
+      </w:pPr>
+      <w:r>
+        <w:rPr>
+          <w:rFonts w:ascii="Times New Roman" w:hAnsi="Times New Roman" w:cs="Times New Roman"/>
+          <w:i/>
+          <w:sz w:val="22"/>
+          <w:szCs w:val="22"/>
+        </w:rPr>
+        <w:t xml:space="preserve">Figure 3: </w:t>
+      </w:r>
+      <w:r>
+        <w:rPr>
+          <w:rFonts w:ascii="Times New Roman" w:hAnsi="Times New Roman" w:cs="Times New Roman"/>
+          <w:i/>
+          <w:sz w:val="22"/>
+          <w:szCs w:val="22"/>
+        </w:rPr>
+        <w:t>“</w:t>
+      </w:r>
+      <w:r>
+        <w:rPr>
+          <w:rFonts w:ascii="Times New Roman" w:hAnsi="Times New Roman" w:cs="Times New Roman"/>
+          <w:i/>
+          <w:sz w:val="22"/>
+          <w:szCs w:val="22"/>
+        </w:rPr>
+        <w:t>Save sentence</w:t>
+      </w:r>
+      <w:r>
+        <w:rPr>
+          <w:rFonts w:ascii="Times New Roman" w:hAnsi="Times New Roman" w:cs="Times New Roman"/>
+          <w:i/>
+          <w:sz w:val="22"/>
+          <w:szCs w:val="22"/>
+        </w:rPr>
+        <w:t>”</w:t>
+      </w:r>
+      <w:r>
+        <w:rPr>
+          <w:rFonts w:ascii="Times New Roman" w:hAnsi="Times New Roman" w:cs="Times New Roman"/>
+          <w:i/>
+          <w:sz w:val="22"/>
+          <w:szCs w:val="22"/>
+        </w:rPr>
+        <w:t xml:space="preserve"> sequence diagram</w:t>
+      </w:r>
+    </w:p>
+    <w:p>
+      <w:pPr>
+        <w:tabs>
+          <w:tab w:val="left" w:pos="3705"/>
+        </w:tabs>
+        <w:rPr>
+          <w:rFonts w:ascii="Times New Roman" w:hAnsi="Times New Roman" w:cs="Times New Roman"/>
+          <w:i/>
+          <w:sz w:val="22"/>
+          <w:szCs w:val="22"/>
+        </w:rPr>
+      </w:pPr>
+    </w:p>
+    <w:p>
+      <w:pPr>
+        <w:tabs>
+          <w:tab w:val="left" w:pos="3705"/>
+        </w:tabs>
+        <w:rPr>
+          <w:rFonts w:ascii="Times New Roman" w:hAnsi="Times New Roman" w:cs="Times New Roman"/>
+          <w:i/>
+          <w:sz w:val="22"/>
+          <w:szCs w:val="22"/>
+        </w:rPr>
+      </w:pPr>
+      <w:r>
+        <w:rPr>
+          <w:rFonts w:ascii="Times New Roman" w:hAnsi="Times New Roman" w:cs="Times New Roman"/>
+          <w:i/>
+          <w:noProof/>
+          <w:sz w:val="22"/>
+          <w:szCs w:val="22"/>
+          <w:lang w:eastAsia="en-US"/>
+        </w:rPr>
+        <w:drawing>
+          <wp:inline distT="0" distB="0" distL="0" distR="0" wp14:anchorId="7285F526" wp14:editId="120170FD">
+            <wp:extent cx="5229860" cy="2547991"/>
+            <wp:effectExtent l="0" t="0" r="2540" b="0"/>
+            <wp:docPr id="9" name="Picture 9" descr="Mac OS X:Users:Steven:EECS-481-MDE:Documentation:Standardized:PNGs:Delete Stored Sentence.png"/>
+            <wp:cNvGraphicFramePr>
+              <a:graphicFrameLocks xmlns:a="http://schemas.openxmlformats.org/drawingml/2006/main" noChangeAspect="1"/>
+            </wp:cNvGraphicFramePr>
+            <a:graphic xmlns:a="http://schemas.openxmlformats.org/drawingml/2006/main">
+              <a:graphicData uri="http://schemas.openxmlformats.org/drawingml/2006/picture">
+                <pic:pic xmlns:pic="http://schemas.openxmlformats.org/drawingml/2006/picture">
+                  <pic:nvPicPr>
+                    <pic:cNvPr id="0" name="Picture 3" descr="Mac OS X:Users:Steven:EECS-481-MDE:Documentation:Standardized:PNGs:Delete Stored Sentence.png"/>
+                    <pic:cNvPicPr>
+                      <a:picLocks noChangeAspect="1" noChangeArrowheads="1"/>
+                    </pic:cNvPicPr>
+                  </pic:nvPicPr>
+                  <pic:blipFill rotWithShape="1">
+                    <a:blip r:embed="rId11">
+                      <a:extLst>
+                        <a:ext uri="{28A0092B-C50C-407E-A947-70E740481C1C}">
+                          <a14:useLocalDpi xmlns:a14="http://schemas.microsoft.com/office/drawing/2010/main" val="0"/>
+                        </a:ext>
+                      </a:extLst>
+                    </a:blip>
+                    <a:srcRect b="9156"/>
                     <a:stretch/>
                   </pic:blipFill>
                   <pic:spPr bwMode="auto">
                     <a:xfrm>
                       <a:off x="0" y="0"/>
-                      <a:ext cx="5938520" cy="2404390"/>
+                      <a:ext cx="5229860" cy="2547991"/>
                     </a:xfrm>
                     <a:prstGeom prst="rect">
                       <a:avLst/>
                     </a:prstGeom>
                     <a:noFill/>
-                    <a:ln w="9525" cap="flat" cmpd="sng" algn="ctr">
-                      <a:solidFill>
-                        <a:sysClr val="window" lastClr="FFFFFF">
-                          <a:lumMod val="75000"/>
-                        </a:sysClr>
-                      </a:solidFill>
-                      <a:prstDash val="solid"/>
-                      <a:round/>
-                      <a:headEnd type="none" w="med" len="med"/>
-                      <a:tailEnd type="none" w="med" len="med"/>
+                    <a:ln>
+                      <a:noFill/>
                     </a:ln>
                     <a:extLst>
                       <a:ext uri="{53640926-AAD7-44d8-BBD7-CCE9431645EC}">
@@ -993,61 +1279,25 @@
           <w:sz w:val="22"/>
           <w:szCs w:val="22"/>
         </w:rPr>
-        <w:t xml:space="preserve">Figure 2: </w:t>
-      </w:r>
-      <w:r>
-        <w:rPr>
-          <w:rFonts w:ascii="Times New Roman" w:hAnsi="Times New Roman" w:cs="Times New Roman"/>
-          <w:i/>
-          <w:sz w:val="22"/>
-          <w:szCs w:val="22"/>
-        </w:rPr>
-        <w:t>“</w:t>
-      </w:r>
-      <w:r>
-        <w:rPr>
-          <w:rFonts w:ascii="Times New Roman" w:hAnsi="Times New Roman" w:cs="Times New Roman"/>
-          <w:i/>
-          <w:sz w:val="22"/>
-          <w:szCs w:val="22"/>
-        </w:rPr>
-        <w:t>Type l</w:t>
-      </w:r>
-      <w:r>
-        <w:rPr>
-          <w:rFonts w:ascii="Times New Roman" w:hAnsi="Times New Roman" w:cs="Times New Roman"/>
-          <w:i/>
-          <w:sz w:val="22"/>
-          <w:szCs w:val="22"/>
-        </w:rPr>
-        <w:t>etter</w:t>
-      </w:r>
-      <w:r>
-        <w:rPr>
-          <w:rFonts w:ascii="Times New Roman" w:hAnsi="Times New Roman" w:cs="Times New Roman"/>
-          <w:i/>
-          <w:sz w:val="22"/>
-          <w:szCs w:val="22"/>
-        </w:rPr>
-        <w:t>”</w:t>
-      </w:r>
-      <w:r>
-        <w:rPr>
-          <w:rFonts w:ascii="Times New Roman" w:hAnsi="Times New Roman" w:cs="Times New Roman"/>
-          <w:i/>
-          <w:sz w:val="22"/>
-          <w:szCs w:val="22"/>
-        </w:rPr>
-        <w:t xml:space="preserve"> sequence d</w:t>
-      </w:r>
-      <w:r>
-        <w:rPr>
-          <w:rFonts w:ascii="Times New Roman" w:hAnsi="Times New Roman" w:cs="Times New Roman"/>
-          <w:i/>
-          <w:sz w:val="22"/>
-          <w:szCs w:val="22"/>
-        </w:rPr>
-        <w:t>iagram</w:t>
+        <w:t>Figure 4: “</w:t>
+      </w:r>
+      <w:r>
+        <w:rPr>
+          <w:rFonts w:ascii="Times New Roman" w:hAnsi="Times New Roman" w:cs="Times New Roman"/>
+          <w:i/>
+          <w:sz w:val="22"/>
+          <w:szCs w:val="22"/>
+        </w:rPr>
+        <w:t>Delete stored sentence</w:t>
+      </w:r>
+      <w:r>
+        <w:rPr>
+          <w:rFonts w:ascii="Times New Roman" w:hAnsi="Times New Roman" w:cs="Times New Roman"/>
+          <w:i/>
+          <w:sz w:val="22"/>
+          <w:szCs w:val="22"/>
+        </w:rPr>
+        <w:t>” sequence diagram</w:t>
       </w:r>
     </w:p>
     <w:p>
@@ -1084,12 +1334,11 @@
           <w:szCs w:val="22"/>
           <w:lang w:eastAsia="en-US"/>
         </w:rPr>
-        <w:lastRenderedPageBreak/>
         <w:drawing>
-          <wp:inline distT="0" distB="0" distL="0" distR="0" wp14:anchorId="4700A442" wp14:editId="222FD223">
-            <wp:extent cx="5321808" cy="2219218"/>
-            <wp:effectExtent l="25400" t="25400" r="12700" b="16510"/>
-            <wp:docPr id="2" name="Picture 2" descr="Mac OS X:Users:Steven:EECS-481-MDE:Documentation:Sequence Diagrams:Scroll Console.png"/>
+          <wp:inline distT="0" distB="0" distL="0" distR="0" wp14:anchorId="5C1ABC06" wp14:editId="63A76D8C">
+            <wp:extent cx="4982845" cy="2342515"/>
+            <wp:effectExtent l="0" t="0" r="0" b="0"/>
+            <wp:docPr id="10" name="Picture 10" descr="Mac OS X:Users:Steven:EECS-481-MDE:Documentation:Standardized:PNGs:Scrolling Console.png"/>
             <wp:cNvGraphicFramePr>
               <a:graphicFrameLocks xmlns:a="http://schemas.openxmlformats.org/drawingml/2006/main" noChangeAspect="1"/>
             </wp:cNvGraphicFramePr>
@@ -1097,39 +1346,289 @@
               <a:graphicData uri="http://schemas.openxmlformats.org/drawingml/2006/picture">
                 <pic:pic xmlns:pic="http://schemas.openxmlformats.org/drawingml/2006/picture">
                   <pic:nvPicPr>
-                    <pic:cNvPr id="0" name="Picture 2" descr="Mac OS X:Users:Steven:EECS-481-MDE:Documentation:Sequence Diagrams:Scroll Console.png"/>
+                    <pic:cNvPr id="0" name="Picture 4" descr="Mac OS X:Users:Steven:EECS-481-MDE:Documentation:Standardized:PNGs:Scrolling Console.png"/>
                     <pic:cNvPicPr>
                       <a:picLocks noChangeAspect="1" noChangeArrowheads="1"/>
                     </pic:cNvPicPr>
                   </pic:nvPicPr>
-                  <pic:blipFill rotWithShape="1">
-                    <a:blip r:embed="rId10">
+                  <pic:blipFill>
+                    <a:blip r:embed="rId12">
                       <a:extLst>
                         <a:ext uri="{28A0092B-C50C-407E-A947-70E740481C1C}">
                           <a14:useLocalDpi xmlns:a14="http://schemas.microsoft.com/office/drawing/2010/main" val="0"/>
                         </a:ext>
                       </a:extLst>
                     </a:blip>
-                    <a:srcRect b="46797"/>
+                    <a:srcRect/>
+                    <a:stretch>
+                      <a:fillRect/>
+                    </a:stretch>
+                  </pic:blipFill>
+                  <pic:spPr bwMode="auto">
+                    <a:xfrm>
+                      <a:off x="0" y="0"/>
+                      <a:ext cx="4982845" cy="2342515"/>
+                    </a:xfrm>
+                    <a:prstGeom prst="rect">
+                      <a:avLst/>
+                    </a:prstGeom>
+                    <a:noFill/>
+                    <a:ln>
+                      <a:noFill/>
+                    </a:ln>
+                  </pic:spPr>
+                </pic:pic>
+              </a:graphicData>
+            </a:graphic>
+          </wp:inline>
+        </w:drawing>
+      </w:r>
+    </w:p>
+    <w:p>
+      <w:pPr>
+        <w:tabs>
+          <w:tab w:val="left" w:pos="2718"/>
+        </w:tabs>
+        <w:ind w:firstLine="720"/>
+        <w:rPr>
+          <w:rFonts w:ascii="Times New Roman" w:hAnsi="Times New Roman" w:cs="Times New Roman"/>
+          <w:i/>
+          <w:sz w:val="22"/>
+          <w:szCs w:val="22"/>
+        </w:rPr>
+      </w:pPr>
+      <w:r>
+        <w:rPr>
+          <w:rFonts w:ascii="Times New Roman" w:hAnsi="Times New Roman" w:cs="Times New Roman"/>
+          <w:i/>
+          <w:sz w:val="22"/>
+          <w:szCs w:val="22"/>
+        </w:rPr>
+        <w:t>Figure 5: “</w:t>
+      </w:r>
+      <w:r>
+        <w:rPr>
+          <w:rFonts w:ascii="Times New Roman" w:hAnsi="Times New Roman" w:cs="Times New Roman"/>
+          <w:i/>
+          <w:sz w:val="22"/>
+          <w:szCs w:val="22"/>
+        </w:rPr>
+        <w:t>Scrolling console</w:t>
+      </w:r>
+      <w:r>
+        <w:rPr>
+          <w:rFonts w:ascii="Times New Roman" w:hAnsi="Times New Roman" w:cs="Times New Roman"/>
+          <w:i/>
+          <w:sz w:val="22"/>
+          <w:szCs w:val="22"/>
+        </w:rPr>
+        <w:t>” sequence diagram</w:t>
+      </w:r>
+    </w:p>
+    <w:p>
+      <w:pPr>
+        <w:tabs>
+          <w:tab w:val="left" w:pos="2718"/>
+        </w:tabs>
+        <w:ind w:firstLine="720"/>
+        <w:rPr>
+          <w:rFonts w:ascii="Times New Roman" w:hAnsi="Times New Roman" w:cs="Times New Roman"/>
+          <w:i/>
+          <w:sz w:val="22"/>
+          <w:szCs w:val="22"/>
+        </w:rPr>
+      </w:pPr>
+    </w:p>
+    <w:p>
+      <w:pPr>
+        <w:tabs>
+          <w:tab w:val="left" w:pos="2718"/>
+        </w:tabs>
+        <w:jc w:val="both"/>
+        <w:rPr>
+          <w:rFonts w:ascii="Times New Roman" w:hAnsi="Times New Roman" w:cs="Times New Roman"/>
+          <w:i/>
+          <w:sz w:val="22"/>
+          <w:szCs w:val="22"/>
+        </w:rPr>
+      </w:pPr>
+      <w:r>
+        <w:rPr>
+          <w:rFonts w:ascii="Times New Roman" w:hAnsi="Times New Roman" w:cs="Times New Roman"/>
+          <w:i/>
+          <w:noProof/>
+          <w:sz w:val="22"/>
+          <w:szCs w:val="22"/>
+          <w:lang w:eastAsia="en-US"/>
+        </w:rPr>
+        <w:lastRenderedPageBreak/>
+        <w:drawing>
+          <wp:inline distT="0" distB="0" distL="0" distR="0" wp14:anchorId="7B16C53A" wp14:editId="47AAA44B">
+            <wp:extent cx="4469130" cy="2568575"/>
+            <wp:effectExtent l="0" t="0" r="1270" b="0"/>
+            <wp:docPr id="11" name="Picture 11" descr="Mac OS X:Users:Steven:EECS-481-MDE:Documentation:Standardized:PNGs:Clear Console.png"/>
+            <wp:cNvGraphicFramePr>
+              <a:graphicFrameLocks xmlns:a="http://schemas.openxmlformats.org/drawingml/2006/main" noChangeAspect="1"/>
+            </wp:cNvGraphicFramePr>
+            <a:graphic xmlns:a="http://schemas.openxmlformats.org/drawingml/2006/main">
+              <a:graphicData uri="http://schemas.openxmlformats.org/drawingml/2006/picture">
+                <pic:pic xmlns:pic="http://schemas.openxmlformats.org/drawingml/2006/picture">
+                  <pic:nvPicPr>
+                    <pic:cNvPr id="0" name="Picture 5" descr="Mac OS X:Users:Steven:EECS-481-MDE:Documentation:Standardized:PNGs:Clear Console.png"/>
+                    <pic:cNvPicPr>
+                      <a:picLocks noChangeAspect="1" noChangeArrowheads="1"/>
+                    </pic:cNvPicPr>
+                  </pic:nvPicPr>
+                  <pic:blipFill>
+                    <a:blip r:embed="rId13">
+                      <a:extLst>
+                        <a:ext uri="{28A0092B-C50C-407E-A947-70E740481C1C}">
+                          <a14:useLocalDpi xmlns:a14="http://schemas.microsoft.com/office/drawing/2010/main" val="0"/>
+                        </a:ext>
+                      </a:extLst>
+                    </a:blip>
+                    <a:srcRect/>
+                    <a:stretch>
+                      <a:fillRect/>
+                    </a:stretch>
+                  </pic:blipFill>
+                  <pic:spPr bwMode="auto">
+                    <a:xfrm>
+                      <a:off x="0" y="0"/>
+                      <a:ext cx="4469130" cy="2568575"/>
+                    </a:xfrm>
+                    <a:prstGeom prst="rect">
+                      <a:avLst/>
+                    </a:prstGeom>
+                    <a:noFill/>
+                    <a:ln>
+                      <a:noFill/>
+                    </a:ln>
+                  </pic:spPr>
+                </pic:pic>
+              </a:graphicData>
+            </a:graphic>
+          </wp:inline>
+        </w:drawing>
+      </w:r>
+    </w:p>
+    <w:p>
+      <w:pPr>
+        <w:tabs>
+          <w:tab w:val="left" w:pos="2718"/>
+        </w:tabs>
+        <w:ind w:firstLine="720"/>
+        <w:jc w:val="both"/>
+        <w:rPr>
+          <w:rFonts w:ascii="Times New Roman" w:hAnsi="Times New Roman" w:cs="Times New Roman"/>
+          <w:i/>
+          <w:sz w:val="22"/>
+          <w:szCs w:val="22"/>
+        </w:rPr>
+      </w:pPr>
+      <w:r>
+        <w:rPr>
+          <w:rFonts w:ascii="Times New Roman" w:hAnsi="Times New Roman" w:cs="Times New Roman"/>
+          <w:i/>
+          <w:sz w:val="22"/>
+          <w:szCs w:val="22"/>
+        </w:rPr>
+        <w:t>Figure 6: “</w:t>
+      </w:r>
+      <w:r>
+        <w:rPr>
+          <w:rFonts w:ascii="Times New Roman" w:hAnsi="Times New Roman" w:cs="Times New Roman"/>
+          <w:i/>
+          <w:sz w:val="22"/>
+          <w:szCs w:val="22"/>
+        </w:rPr>
+        <w:t>Clear console</w:t>
+      </w:r>
+      <w:r>
+        <w:rPr>
+          <w:rFonts w:ascii="Times New Roman" w:hAnsi="Times New Roman" w:cs="Times New Roman"/>
+          <w:i/>
+          <w:sz w:val="22"/>
+          <w:szCs w:val="22"/>
+        </w:rPr>
+        <w:t>” sequence diagram</w:t>
+      </w:r>
+    </w:p>
+    <w:p>
+      <w:pPr>
+        <w:tabs>
+          <w:tab w:val="left" w:pos="2718"/>
+        </w:tabs>
+        <w:jc w:val="both"/>
+        <w:rPr>
+          <w:rFonts w:ascii="Times New Roman" w:hAnsi="Times New Roman" w:cs="Times New Roman"/>
+          <w:i/>
+          <w:sz w:val="22"/>
+          <w:szCs w:val="22"/>
+        </w:rPr>
+      </w:pPr>
+    </w:p>
+    <w:p>
+      <w:pPr>
+        <w:tabs>
+          <w:tab w:val="left" w:pos="2718"/>
+        </w:tabs>
+        <w:jc w:val="both"/>
+        <w:rPr>
+          <w:rFonts w:ascii="Times New Roman" w:hAnsi="Times New Roman" w:cs="Times New Roman"/>
+          <w:i/>
+          <w:sz w:val="22"/>
+          <w:szCs w:val="22"/>
+        </w:rPr>
+      </w:pPr>
+      <w:r>
+        <w:rPr>
+          <w:rFonts w:ascii="Times New Roman" w:hAnsi="Times New Roman" w:cs="Times New Roman"/>
+          <w:i/>
+          <w:noProof/>
+          <w:sz w:val="22"/>
+          <w:szCs w:val="22"/>
+          <w:lang w:eastAsia="en-US"/>
+        </w:rPr>
+        <w:drawing>
+          <wp:inline distT="0" distB="0" distL="0" distR="0" wp14:anchorId="2359E092" wp14:editId="45D2D457">
+            <wp:extent cx="5722291" cy="2691765"/>
+            <wp:effectExtent l="0" t="0" r="0" b="635"/>
+            <wp:docPr id="12" name="Picture 12" descr="Mac OS X:Users:Steven:EECS-481-MDE:Documentation:Standardized:PNGs:Create Tab.png"/>
+            <wp:cNvGraphicFramePr>
+              <a:graphicFrameLocks xmlns:a="http://schemas.openxmlformats.org/drawingml/2006/main" noChangeAspect="1"/>
+            </wp:cNvGraphicFramePr>
+            <a:graphic xmlns:a="http://schemas.openxmlformats.org/drawingml/2006/main">
+              <a:graphicData uri="http://schemas.openxmlformats.org/drawingml/2006/picture">
+                <pic:pic xmlns:pic="http://schemas.openxmlformats.org/drawingml/2006/picture">
+                  <pic:nvPicPr>
+                    <pic:cNvPr id="0" name="Picture 6" descr="Mac OS X:Users:Steven:EECS-481-MDE:Documentation:Standardized:PNGs:Create Tab.png"/>
+                    <pic:cNvPicPr>
+                      <a:picLocks noChangeAspect="1" noChangeArrowheads="1"/>
+                    </pic:cNvPicPr>
+                  </pic:nvPicPr>
+                  <pic:blipFill rotWithShape="1">
+                    <a:blip r:embed="rId14">
+                      <a:extLst>
+                        <a:ext uri="{28A0092B-C50C-407E-A947-70E740481C1C}">
+                          <a14:useLocalDpi xmlns:a14="http://schemas.microsoft.com/office/drawing/2010/main" val="0"/>
+                        </a:ext>
+                      </a:extLst>
+                    </a:blip>
+                    <a:srcRect l="3633" t="22484"/>
                     <a:stretch/>
                   </pic:blipFill>
                   <pic:spPr bwMode="auto">
                     <a:xfrm>
                       <a:off x="0" y="0"/>
-                      <a:ext cx="5321935" cy="2219271"/>
+                      <a:ext cx="5722746" cy="2691979"/>
                     </a:xfrm>
                     <a:prstGeom prst="rect">
                       <a:avLst/>
                     </a:prstGeom>
                     <a:noFill/>
-                    <a:ln w="9525" cap="flat" cmpd="sng" algn="ctr">
-                      <a:solidFill>
-                        <a:srgbClr val="BFBFBF"/>
-                      </a:solidFill>
-                      <a:prstDash val="solid"/>
-                      <a:round/>
-                      <a:headEnd type="none" w="med" len="med"/>
-                      <a:tailEnd type="none" w="med" len="med"/>
+                    <a:ln>
+                      <a:noFill/>
                     </a:ln>
                     <a:extLst>
                       <a:ext uri="{53640926-AAD7-44d8-BBD7-CCE9431645EC}">
@@ -1147,85 +1646,60 @@
     <w:p>
       <w:pPr>
         <w:tabs>
-          <w:tab w:val="left" w:pos="3705"/>
+          <w:tab w:val="left" w:pos="2718"/>
         </w:tabs>
         <w:ind w:firstLine="720"/>
-        <w:rPr>
-          <w:rFonts w:ascii="Times New Roman" w:hAnsi="Times New Roman" w:cs="Times New Roman"/>
-          <w:i/>
-          <w:sz w:val="22"/>
-          <w:szCs w:val="22"/>
-        </w:rPr>
-      </w:pPr>
-      <w:r>
-        <w:rPr>
-          <w:rFonts w:ascii="Times New Roman" w:hAnsi="Times New Roman" w:cs="Times New Roman"/>
-          <w:i/>
-          <w:sz w:val="22"/>
-          <w:szCs w:val="22"/>
-        </w:rPr>
-        <w:t xml:space="preserve">Figure 3: </w:t>
-      </w:r>
-      <w:r>
-        <w:rPr>
-          <w:rFonts w:ascii="Times New Roman" w:hAnsi="Times New Roman" w:cs="Times New Roman"/>
-          <w:i/>
-          <w:sz w:val="22"/>
-          <w:szCs w:val="22"/>
-        </w:rPr>
-        <w:t>“</w:t>
-      </w:r>
-      <w:r>
-        <w:rPr>
-          <w:rFonts w:ascii="Times New Roman" w:hAnsi="Times New Roman" w:cs="Times New Roman"/>
-          <w:i/>
-          <w:sz w:val="22"/>
-          <w:szCs w:val="22"/>
-        </w:rPr>
-        <w:t>Scroll</w:t>
-      </w:r>
-      <w:r>
-        <w:rPr>
-          <w:rFonts w:ascii="Times New Roman" w:hAnsi="Times New Roman" w:cs="Times New Roman"/>
-          <w:i/>
-          <w:sz w:val="22"/>
-          <w:szCs w:val="22"/>
-        </w:rPr>
-        <w:t xml:space="preserve"> c</w:t>
-      </w:r>
-      <w:r>
-        <w:rPr>
-          <w:rFonts w:ascii="Times New Roman" w:hAnsi="Times New Roman" w:cs="Times New Roman"/>
-          <w:i/>
-          <w:sz w:val="22"/>
-          <w:szCs w:val="22"/>
-        </w:rPr>
-        <w:t>onsole</w:t>
-      </w:r>
-      <w:r>
-        <w:rPr>
-          <w:rFonts w:ascii="Times New Roman" w:hAnsi="Times New Roman" w:cs="Times New Roman"/>
-          <w:i/>
-          <w:sz w:val="22"/>
-          <w:szCs w:val="22"/>
-        </w:rPr>
-        <w:t>”</w:t>
-      </w:r>
-      <w:r>
-        <w:rPr>
-          <w:rFonts w:ascii="Times New Roman" w:hAnsi="Times New Roman" w:cs="Times New Roman"/>
-          <w:i/>
-          <w:sz w:val="22"/>
-          <w:szCs w:val="22"/>
-        </w:rPr>
-        <w:t xml:space="preserve"> sequence diagram</w:t>
+        <w:jc w:val="both"/>
+        <w:rPr>
+          <w:rFonts w:ascii="Times New Roman" w:hAnsi="Times New Roman" w:cs="Times New Roman"/>
+          <w:i/>
+          <w:sz w:val="22"/>
+          <w:szCs w:val="22"/>
+        </w:rPr>
+      </w:pPr>
+      <w:r>
+        <w:rPr>
+          <w:rFonts w:ascii="Times New Roman" w:hAnsi="Times New Roman" w:cs="Times New Roman"/>
+          <w:i/>
+          <w:sz w:val="22"/>
+          <w:szCs w:val="22"/>
+        </w:rPr>
+        <w:t>Figure 7</w:t>
+      </w:r>
+      <w:r>
+        <w:rPr>
+          <w:rFonts w:ascii="Times New Roman" w:hAnsi="Times New Roman" w:cs="Times New Roman"/>
+          <w:i/>
+          <w:sz w:val="22"/>
+          <w:szCs w:val="22"/>
+        </w:rPr>
+        <w:t>: “</w:t>
+      </w:r>
+      <w:r>
+        <w:rPr>
+          <w:rFonts w:ascii="Times New Roman" w:hAnsi="Times New Roman" w:cs="Times New Roman"/>
+          <w:i/>
+          <w:sz w:val="22"/>
+          <w:szCs w:val="22"/>
+        </w:rPr>
+        <w:t>Create tab</w:t>
+      </w:r>
+      <w:r>
+        <w:rPr>
+          <w:rFonts w:ascii="Times New Roman" w:hAnsi="Times New Roman" w:cs="Times New Roman"/>
+          <w:i/>
+          <w:sz w:val="22"/>
+          <w:szCs w:val="22"/>
+        </w:rPr>
+        <w:t>” sequence diagram</w:t>
       </w:r>
     </w:p>
     <w:p>
       <w:pPr>
         <w:tabs>
-          <w:tab w:val="left" w:pos="3705"/>
+          <w:tab w:val="left" w:pos="2718"/>
         </w:tabs>
+        <w:jc w:val="both"/>
         <w:rPr>
           <w:rFonts w:ascii="Times New Roman" w:hAnsi="Times New Roman" w:cs="Times New Roman"/>
           <w:i/>
@@ -1237,8 +1711,9 @@
     <w:p>
       <w:pPr>
         <w:tabs>
-          <w:tab w:val="left" w:pos="3705"/>
+          <w:tab w:val="left" w:pos="2718"/>
         </w:tabs>
+        <w:jc w:val="both"/>
         <w:rPr>
           <w:rFonts w:ascii="Times New Roman" w:hAnsi="Times New Roman" w:cs="Times New Roman"/>
           <w:i/>
@@ -1256,10 +1731,10 @@
           <w:lang w:eastAsia="en-US"/>
         </w:rPr>
         <w:drawing>
-          <wp:inline distT="0" distB="0" distL="0" distR="0" wp14:anchorId="54C83939" wp14:editId="0329AE9D">
-            <wp:extent cx="5321160" cy="2250041"/>
-            <wp:effectExtent l="25400" t="25400" r="13335" b="36195"/>
-            <wp:docPr id="4" name="Picture 4" descr="Mac OS X:Users:Steven:EECS-481-MDE:Documentation:Sequence Diagrams:Clear Console.png"/>
+          <wp:inline distT="0" distB="0" distL="0" distR="0" wp14:anchorId="730CBEFD" wp14:editId="34AFDF33">
+            <wp:extent cx="1479550" cy="226060"/>
+            <wp:effectExtent l="0" t="0" r="0" b="2540"/>
+            <wp:docPr id="13" name="Picture 13" descr="Mac OS X:Users:Steven:EECS-481-MDE:Documentation:Standardized:PNGs:Select Tab.png"/>
             <wp:cNvGraphicFramePr>
               <a:graphicFrameLocks xmlns:a="http://schemas.openxmlformats.org/drawingml/2006/main" noChangeAspect="1"/>
             </wp:cNvGraphicFramePr>
@@ -1267,39 +1742,172 @@
               <a:graphicData uri="http://schemas.openxmlformats.org/drawingml/2006/picture">
                 <pic:pic xmlns:pic="http://schemas.openxmlformats.org/drawingml/2006/picture">
                   <pic:nvPicPr>
-                    <pic:cNvPr id="0" name="Picture 4" descr="Mac OS X:Users:Steven:EECS-481-MDE:Documentation:Sequence Diagrams:Clear Console.png"/>
+                    <pic:cNvPr id="0" name="Picture 7" descr="Mac OS X:Users:Steven:EECS-481-MDE:Documentation:Standardized:PNGs:Select Tab.png"/>
                     <pic:cNvPicPr>
                       <a:picLocks noChangeAspect="1" noChangeArrowheads="1"/>
                     </pic:cNvPicPr>
                   </pic:nvPicPr>
-                  <pic:blipFill rotWithShape="1">
-                    <a:blip r:embed="rId11">
+                  <pic:blipFill>
+                    <a:blip r:embed="rId15">
                       <a:extLst>
                         <a:ext uri="{28A0092B-C50C-407E-A947-70E740481C1C}">
                           <a14:useLocalDpi xmlns:a14="http://schemas.microsoft.com/office/drawing/2010/main" val="0"/>
                         </a:ext>
                       </a:extLst>
                     </a:blip>
-                    <a:srcRect t="-1" b="46051"/>
+                    <a:srcRect/>
+                    <a:stretch>
+                      <a:fillRect/>
+                    </a:stretch>
+                  </pic:blipFill>
+                  <pic:spPr bwMode="auto">
+                    <a:xfrm>
+                      <a:off x="0" y="0"/>
+                      <a:ext cx="1479550" cy="226060"/>
+                    </a:xfrm>
+                    <a:prstGeom prst="rect">
+                      <a:avLst/>
+                    </a:prstGeom>
+                    <a:noFill/>
+                    <a:ln>
+                      <a:noFill/>
+                    </a:ln>
+                  </pic:spPr>
+                </pic:pic>
+              </a:graphicData>
+            </a:graphic>
+          </wp:inline>
+        </w:drawing>
+      </w:r>
+    </w:p>
+    <w:p>
+      <w:pPr>
+        <w:tabs>
+          <w:tab w:val="left" w:pos="2718"/>
+        </w:tabs>
+        <w:ind w:firstLine="720"/>
+        <w:jc w:val="both"/>
+        <w:rPr>
+          <w:rFonts w:ascii="Times New Roman" w:hAnsi="Times New Roman" w:cs="Times New Roman"/>
+          <w:i/>
+          <w:sz w:val="22"/>
+          <w:szCs w:val="22"/>
+        </w:rPr>
+      </w:pPr>
+      <w:r>
+        <w:rPr>
+          <w:rFonts w:ascii="Times New Roman" w:hAnsi="Times New Roman" w:cs="Times New Roman"/>
+          <w:i/>
+          <w:sz w:val="22"/>
+          <w:szCs w:val="22"/>
+        </w:rPr>
+        <w:t>Figure 8</w:t>
+      </w:r>
+      <w:r>
+        <w:rPr>
+          <w:rFonts w:ascii="Times New Roman" w:hAnsi="Times New Roman" w:cs="Times New Roman"/>
+          <w:i/>
+          <w:sz w:val="22"/>
+          <w:szCs w:val="22"/>
+        </w:rPr>
+        <w:t>: “</w:t>
+      </w:r>
+      <w:r>
+        <w:rPr>
+          <w:rFonts w:ascii="Times New Roman" w:hAnsi="Times New Roman" w:cs="Times New Roman"/>
+          <w:i/>
+          <w:sz w:val="22"/>
+          <w:szCs w:val="22"/>
+        </w:rPr>
+        <w:t>Select tab</w:t>
+      </w:r>
+      <w:r>
+        <w:rPr>
+          <w:rFonts w:ascii="Times New Roman" w:hAnsi="Times New Roman" w:cs="Times New Roman"/>
+          <w:i/>
+          <w:sz w:val="22"/>
+          <w:szCs w:val="22"/>
+        </w:rPr>
+        <w:t>” sequence diagram</w:t>
+      </w:r>
+    </w:p>
+    <w:p>
+      <w:pPr>
+        <w:tabs>
+          <w:tab w:val="left" w:pos="2718"/>
+        </w:tabs>
+        <w:ind w:firstLine="720"/>
+        <w:jc w:val="both"/>
+        <w:rPr>
+          <w:rFonts w:ascii="Times New Roman" w:hAnsi="Times New Roman" w:cs="Times New Roman"/>
+          <w:i/>
+          <w:sz w:val="22"/>
+          <w:szCs w:val="22"/>
+        </w:rPr>
+      </w:pPr>
+    </w:p>
+    <w:p>
+      <w:pPr>
+        <w:tabs>
+          <w:tab w:val="left" w:pos="2718"/>
+        </w:tabs>
+        <w:jc w:val="both"/>
+        <w:rPr>
+          <w:rFonts w:ascii="Times New Roman" w:hAnsi="Times New Roman" w:cs="Times New Roman"/>
+          <w:i/>
+          <w:sz w:val="22"/>
+          <w:szCs w:val="22"/>
+        </w:rPr>
+      </w:pPr>
+      <w:r>
+        <w:rPr>
+          <w:rFonts w:ascii="Times New Roman" w:hAnsi="Times New Roman" w:cs="Times New Roman"/>
+          <w:i/>
+          <w:noProof/>
+          <w:sz w:val="22"/>
+          <w:szCs w:val="22"/>
+          <w:lang w:eastAsia="en-US"/>
+        </w:rPr>
+        <w:lastRenderedPageBreak/>
+        <w:drawing>
+          <wp:inline distT="0" distB="0" distL="0" distR="0" wp14:anchorId="6ABB2E92" wp14:editId="140DC35B">
+            <wp:extent cx="5629226" cy="2259965"/>
+            <wp:effectExtent l="0" t="0" r="10160" b="635"/>
+            <wp:docPr id="14" name="Picture 14" descr="Mac OS X:Users:Steven:EECS-481-MDE:Documentation:Standardized:PNGs:Delete Tab.png"/>
+            <wp:cNvGraphicFramePr>
+              <a:graphicFrameLocks xmlns:a="http://schemas.openxmlformats.org/drawingml/2006/main" noChangeAspect="1"/>
+            </wp:cNvGraphicFramePr>
+            <a:graphic xmlns:a="http://schemas.openxmlformats.org/drawingml/2006/main">
+              <a:graphicData uri="http://schemas.openxmlformats.org/drawingml/2006/picture">
+                <pic:pic xmlns:pic="http://schemas.openxmlformats.org/drawingml/2006/picture">
+                  <pic:nvPicPr>
+                    <pic:cNvPr id="0" name="Picture 8" descr="Mac OS X:Users:Steven:EECS-481-MDE:Documentation:Standardized:PNGs:Delete Tab.png"/>
+                    <pic:cNvPicPr>
+                      <a:picLocks noChangeAspect="1" noChangeArrowheads="1"/>
+                    </pic:cNvPicPr>
+                  </pic:nvPicPr>
+                  <pic:blipFill rotWithShape="1">
+                    <a:blip r:embed="rId16">
+                      <a:extLst>
+                        <a:ext uri="{28A0092B-C50C-407E-A947-70E740481C1C}">
+                          <a14:useLocalDpi xmlns:a14="http://schemas.microsoft.com/office/drawing/2010/main" val="0"/>
+                        </a:ext>
+                      </a:extLst>
+                    </a:blip>
+                    <a:srcRect l="5018" t="29582" r="173" b="-322"/>
                     <a:stretch/>
                   </pic:blipFill>
                   <pic:spPr bwMode="auto">
                     <a:xfrm>
                       <a:off x="0" y="0"/>
-                      <a:ext cx="5321935" cy="2250369"/>
+                      <a:ext cx="5630240" cy="2260372"/>
                     </a:xfrm>
                     <a:prstGeom prst="rect">
                       <a:avLst/>
                     </a:prstGeom>
                     <a:noFill/>
-                    <a:ln w="9525" cap="flat" cmpd="sng" algn="ctr">
-                      <a:solidFill>
-                        <a:srgbClr val="BFBFBF"/>
-                      </a:solidFill>
-                      <a:prstDash val="solid"/>
-                      <a:round/>
-                      <a:headEnd type="none" w="med" len="med"/>
-                      <a:tailEnd type="none" w="med" len="med"/>
+                    <a:ln>
+                      <a:noFill/>
                     </a:ln>
                     <a:extLst>
                       <a:ext uri="{53640926-AAD7-44d8-BBD7-CCE9431645EC}">
@@ -1317,49 +1925,61 @@
     <w:p>
       <w:pPr>
         <w:tabs>
-          <w:tab w:val="left" w:pos="3705"/>
+          <w:tab w:val="left" w:pos="2718"/>
         </w:tabs>
         <w:ind w:firstLine="720"/>
-        <w:rPr>
-          <w:rFonts w:ascii="Times New Roman" w:hAnsi="Times New Roman" w:cs="Times New Roman"/>
-          <w:i/>
-          <w:sz w:val="22"/>
-          <w:szCs w:val="22"/>
-        </w:rPr>
-      </w:pPr>
-      <w:r>
-        <w:rPr>
-          <w:rFonts w:ascii="Times New Roman" w:hAnsi="Times New Roman" w:cs="Times New Roman"/>
-          <w:i/>
-          <w:sz w:val="22"/>
-          <w:szCs w:val="22"/>
-        </w:rPr>
-        <w:t>Figure 4: “</w:t>
-      </w:r>
-      <w:r>
-        <w:rPr>
-          <w:rFonts w:ascii="Times New Roman" w:hAnsi="Times New Roman" w:cs="Times New Roman"/>
-          <w:i/>
-          <w:sz w:val="22"/>
-          <w:szCs w:val="22"/>
-        </w:rPr>
-        <w:t>Clear c</w:t>
-      </w:r>
-      <w:r>
-        <w:rPr>
-          <w:rFonts w:ascii="Times New Roman" w:hAnsi="Times New Roman" w:cs="Times New Roman"/>
-          <w:i/>
-          <w:sz w:val="22"/>
-          <w:szCs w:val="22"/>
-        </w:rPr>
-        <w:t>onsole” sequence diagram</w:t>
+        <w:jc w:val="both"/>
+        <w:rPr>
+          <w:rFonts w:ascii="Times New Roman" w:hAnsi="Times New Roman" w:cs="Times New Roman"/>
+          <w:i/>
+          <w:sz w:val="22"/>
+          <w:szCs w:val="22"/>
+        </w:rPr>
+      </w:pPr>
+      <w:r>
+        <w:rPr>
+          <w:rFonts w:ascii="Times New Roman" w:hAnsi="Times New Roman" w:cs="Times New Roman"/>
+          <w:i/>
+          <w:sz w:val="22"/>
+          <w:szCs w:val="22"/>
+        </w:rPr>
+        <w:t>Figure 9</w:t>
+      </w:r>
+      <w:r>
+        <w:rPr>
+          <w:rFonts w:ascii="Times New Roman" w:hAnsi="Times New Roman" w:cs="Times New Roman"/>
+          <w:i/>
+          <w:sz w:val="22"/>
+          <w:szCs w:val="22"/>
+        </w:rPr>
+        <w:t>: “</w:t>
+      </w:r>
+      <w:r>
+        <w:rPr>
+          <w:rFonts w:ascii="Times New Roman" w:hAnsi="Times New Roman" w:cs="Times New Roman"/>
+          <w:i/>
+          <w:sz w:val="22"/>
+          <w:szCs w:val="22"/>
+        </w:rPr>
+        <w:t>Delete tab</w:t>
+      </w:r>
+      <w:r>
+        <w:rPr>
+          <w:rFonts w:ascii="Times New Roman" w:hAnsi="Times New Roman" w:cs="Times New Roman"/>
+          <w:i/>
+          <w:sz w:val="22"/>
+          <w:szCs w:val="22"/>
+        </w:rPr>
+        <w:t>” sequence diagram</w:t>
       </w:r>
     </w:p>
     <w:p>
       <w:pPr>
         <w:tabs>
-          <w:tab w:val="left" w:pos="3705"/>
+          <w:tab w:val="left" w:pos="2718"/>
         </w:tabs>
+        <w:ind w:firstLine="720"/>
+        <w:jc w:val="both"/>
         <w:rPr>
           <w:rFonts w:ascii="Times New Roman" w:hAnsi="Times New Roman" w:cs="Times New Roman"/>
           <w:i/>
@@ -1371,8 +1991,9 @@
     <w:p>
       <w:pPr>
         <w:tabs>
-          <w:tab w:val="left" w:pos="3705"/>
+          <w:tab w:val="left" w:pos="2718"/>
         </w:tabs>
+        <w:jc w:val="both"/>
         <w:rPr>
           <w:rFonts w:ascii="Times New Roman" w:hAnsi="Times New Roman" w:cs="Times New Roman"/>
           <w:i/>
@@ -1390,10 +2011,10 @@
           <w:lang w:eastAsia="en-US"/>
         </w:rPr>
         <w:drawing>
-          <wp:inline distT="0" distB="0" distL="0" distR="0" wp14:anchorId="3B12DA38" wp14:editId="4BF96BF0">
-            <wp:extent cx="5454334" cy="2270588"/>
-            <wp:effectExtent l="25400" t="25400" r="32385" b="15875"/>
-            <wp:docPr id="5" name="Picture 5" descr="Mac OS X:Users:Steven:EECS-481-MDE:Documentation:Sequence Diagrams:Save Sentence.png"/>
+          <wp:inline distT="0" distB="0" distL="0" distR="0" wp14:anchorId="1522B7B2" wp14:editId="40B227EB">
+            <wp:extent cx="5938520" cy="2075180"/>
+            <wp:effectExtent l="0" t="0" r="5080" b="7620"/>
+            <wp:docPr id="15" name="Picture 15" descr="Mac OS X:Users:Steven:EECS-481-MDE:Documentation:Standardized:PNGs:Output TTC.png"/>
             <wp:cNvGraphicFramePr>
               <a:graphicFrameLocks xmlns:a="http://schemas.openxmlformats.org/drawingml/2006/main" noChangeAspect="1"/>
             </wp:cNvGraphicFramePr>
@@ -1401,45 +2022,36 @@
               <a:graphicData uri="http://schemas.openxmlformats.org/drawingml/2006/picture">
                 <pic:pic xmlns:pic="http://schemas.openxmlformats.org/drawingml/2006/picture">
                   <pic:nvPicPr>
-                    <pic:cNvPr id="0" name="Picture 5" descr="Mac OS X:Users:Steven:EECS-481-MDE:Documentation:Sequence Diagrams:Save Sentence.png"/>
+                    <pic:cNvPr id="0" name="Picture 9" descr="Mac OS X:Users:Steven:EECS-481-MDE:Documentation:Standardized:PNGs:Output TTC.png"/>
                     <pic:cNvPicPr>
                       <a:picLocks noChangeAspect="1" noChangeArrowheads="1"/>
                     </pic:cNvPicPr>
                   </pic:nvPicPr>
-                  <pic:blipFill rotWithShape="1">
-                    <a:blip r:embed="rId12">
+                  <pic:blipFill>
+                    <a:blip r:embed="rId17">
                       <a:extLst>
                         <a:ext uri="{28A0092B-C50C-407E-A947-70E740481C1C}">
                           <a14:useLocalDpi xmlns:a14="http://schemas.microsoft.com/office/drawing/2010/main" val="0"/>
                         </a:ext>
                       </a:extLst>
                     </a:blip>
-                    <a:srcRect t="1" b="45556"/>
-                    <a:stretch/>
+                    <a:srcRect/>
+                    <a:stretch>
+                      <a:fillRect/>
+                    </a:stretch>
                   </pic:blipFill>
                   <pic:spPr bwMode="auto">
                     <a:xfrm>
                       <a:off x="0" y="0"/>
-                      <a:ext cx="5455285" cy="2270984"/>
+                      <a:ext cx="5938520" cy="2075180"/>
                     </a:xfrm>
                     <a:prstGeom prst="rect">
                       <a:avLst/>
                     </a:prstGeom>
                     <a:noFill/>
-                    <a:ln w="9525" cap="flat" cmpd="sng" algn="ctr">
-                      <a:solidFill>
-                        <a:srgbClr val="BFBFBF"/>
-                      </a:solidFill>
-                      <a:prstDash val="solid"/>
-                      <a:round/>
-                      <a:headEnd type="none" w="med" len="med"/>
-                      <a:tailEnd type="none" w="med" len="med"/>
+                    <a:ln>
+                      <a:noFill/>
                     </a:ln>
-                    <a:extLst>
-                      <a:ext uri="{53640926-AAD7-44d8-BBD7-CCE9431645EC}">
-                        <a14:shadowObscured xmlns:a14="http://schemas.microsoft.com/office/drawing/2010/main"/>
-                      </a:ext>
-                    </a:extLst>
                   </pic:spPr>
                 </pic:pic>
               </a:graphicData>
@@ -1454,36 +2066,50 @@
           <w:tab w:val="left" w:pos="2718"/>
         </w:tabs>
         <w:ind w:firstLine="720"/>
-        <w:rPr>
-          <w:rFonts w:ascii="Times New Roman" w:hAnsi="Times New Roman" w:cs="Times New Roman"/>
-          <w:i/>
-          <w:sz w:val="22"/>
-          <w:szCs w:val="22"/>
-        </w:rPr>
-      </w:pPr>
-      <w:r>
-        <w:rPr>
-          <w:rFonts w:ascii="Times New Roman" w:hAnsi="Times New Roman" w:cs="Times New Roman"/>
-          <w:i/>
-          <w:sz w:val="22"/>
-          <w:szCs w:val="22"/>
-        </w:rPr>
-        <w:t>Figure 5: “Save sentence” sequence diagram</w:t>
-      </w:r>
-    </w:p>
-    <w:p>
-      <w:pPr>
-        <w:tabs>
-          <w:tab w:val="left" w:pos="2718"/>
-        </w:tabs>
-        <w:ind w:firstLine="720"/>
-        <w:rPr>
-          <w:rFonts w:ascii="Times New Roman" w:hAnsi="Times New Roman" w:cs="Times New Roman"/>
-          <w:i/>
-          <w:sz w:val="22"/>
-          <w:szCs w:val="22"/>
-        </w:rPr>
-      </w:pPr>
+        <w:jc w:val="both"/>
+        <w:rPr>
+          <w:rFonts w:ascii="Times New Roman" w:hAnsi="Times New Roman" w:cs="Times New Roman"/>
+          <w:i/>
+          <w:sz w:val="22"/>
+          <w:szCs w:val="22"/>
+        </w:rPr>
+      </w:pPr>
+      <w:r>
+        <w:rPr>
+          <w:rFonts w:ascii="Times New Roman" w:hAnsi="Times New Roman" w:cs="Times New Roman"/>
+          <w:i/>
+          <w:sz w:val="22"/>
+          <w:szCs w:val="22"/>
+        </w:rPr>
+        <w:t>Figure 10</w:t>
+      </w:r>
+      <w:r>
+        <w:rPr>
+          <w:rFonts w:ascii="Times New Roman" w:hAnsi="Times New Roman" w:cs="Times New Roman"/>
+          <w:i/>
+          <w:sz w:val="22"/>
+          <w:szCs w:val="22"/>
+        </w:rPr>
+        <w:t>: “</w:t>
+      </w:r>
+      <w:r>
+        <w:rPr>
+          <w:rFonts w:ascii="Times New Roman" w:hAnsi="Times New Roman" w:cs="Times New Roman"/>
+          <w:i/>
+          <w:sz w:val="22"/>
+          <w:szCs w:val="22"/>
+        </w:rPr>
+        <w:t>Text to clipboard</w:t>
+      </w:r>
+      <w:r>
+        <w:rPr>
+          <w:rFonts w:ascii="Times New Roman" w:hAnsi="Times New Roman" w:cs="Times New Roman"/>
+          <w:i/>
+          <w:sz w:val="22"/>
+          <w:szCs w:val="22"/>
+        </w:rPr>
+        <w:t>” sequence diagram</w:t>
+      </w:r>
     </w:p>
     <w:p>
       <w:pPr>
@@ -1498,6 +2124,20 @@
           <w:szCs w:val="22"/>
         </w:rPr>
       </w:pPr>
+    </w:p>
+    <w:p>
+      <w:pPr>
+        <w:tabs>
+          <w:tab w:val="left" w:pos="2718"/>
+        </w:tabs>
+        <w:jc w:val="both"/>
+        <w:rPr>
+          <w:rFonts w:ascii="Times New Roman" w:hAnsi="Times New Roman" w:cs="Times New Roman"/>
+          <w:i/>
+          <w:sz w:val="22"/>
+          <w:szCs w:val="22"/>
+        </w:rPr>
+      </w:pPr>
       <w:r>
         <w:rPr>
           <w:rFonts w:ascii="Times New Roman" w:hAnsi="Times New Roman" w:cs="Times New Roman"/>
@@ -1507,12 +2147,11 @@
           <w:szCs w:val="22"/>
           <w:lang w:eastAsia="en-US"/>
         </w:rPr>
-        <w:lastRenderedPageBreak/>
         <w:drawing>
-          <wp:inline distT="0" distB="0" distL="0" distR="0" wp14:anchorId="60C597F5" wp14:editId="242E1327">
-            <wp:extent cx="5229860" cy="2568539"/>
-            <wp:effectExtent l="25400" t="25400" r="27940" b="22860"/>
-            <wp:docPr id="6" name="Picture 6" descr="Mac OS X:Users:Steven:EECS-481-MDE:Documentation:Sequence Diagrams:Delete Stored Sentence.png"/>
+          <wp:inline distT="0" distB="0" distL="0" distR="0" wp14:anchorId="77580E05" wp14:editId="6C6F8936">
+            <wp:extent cx="5938520" cy="2219325"/>
+            <wp:effectExtent l="0" t="0" r="5080" b="0"/>
+            <wp:docPr id="16" name="Picture 16" descr="Mac OS X:Users:Steven:EECS-481-MDE:Documentation:Standardized:PNGs:Output TTF.png"/>
             <wp:cNvGraphicFramePr>
               <a:graphicFrameLocks xmlns:a="http://schemas.openxmlformats.org/drawingml/2006/main" noChangeAspect="1"/>
             </wp:cNvGraphicFramePr>
@@ -1520,41 +2159,36 @@
               <a:graphicData uri="http://schemas.openxmlformats.org/drawingml/2006/picture">
                 <pic:pic xmlns:pic="http://schemas.openxmlformats.org/drawingml/2006/picture">
                   <pic:nvPicPr>
-                    <pic:cNvPr id="0" name="Picture 6" descr="Mac OS X:Users:Steven:EECS-481-MDE:Documentation:Sequence Diagrams:Delete Stored Sentence.png"/>
+                    <pic:cNvPr id="0" name="Picture 10" descr="Mac OS X:Users:Steven:EECS-481-MDE:Documentation:Standardized:PNGs:Output TTF.png"/>
                     <pic:cNvPicPr>
                       <a:picLocks noChangeAspect="1" noChangeArrowheads="1"/>
                     </pic:cNvPicPr>
                   </pic:nvPicPr>
-                  <pic:blipFill rotWithShape="1">
-                    <a:blip r:embed="rId13">
+                  <pic:blipFill>
+                    <a:blip r:embed="rId18">
                       <a:extLst>
                         <a:ext uri="{28A0092B-C50C-407E-A947-70E740481C1C}">
                           <a14:useLocalDpi xmlns:a14="http://schemas.microsoft.com/office/drawing/2010/main" val="0"/>
                         </a:ext>
                       </a:extLst>
                     </a:blip>
-                    <a:srcRect b="38424"/>
-                    <a:stretch/>
+                    <a:srcRect/>
+                    <a:stretch>
+                      <a:fillRect/>
+                    </a:stretch>
                   </pic:blipFill>
                   <pic:spPr bwMode="auto">
                     <a:xfrm>
                       <a:off x="0" y="0"/>
-                      <a:ext cx="5229860" cy="2568539"/>
+                      <a:ext cx="5938520" cy="2219325"/>
                     </a:xfrm>
                     <a:prstGeom prst="rect">
                       <a:avLst/>
                     </a:prstGeom>
                     <a:noFill/>
                     <a:ln>
-                      <a:solidFill>
-                        <a:srgbClr val="BFBFBF"/>
-                      </a:solidFill>
+                      <a:noFill/>
                     </a:ln>
-                    <a:extLst>
-                      <a:ext uri="{53640926-AAD7-44d8-BBD7-CCE9431645EC}">
-                        <a14:shadowObscured xmlns:a14="http://schemas.microsoft.com/office/drawing/2010/main"/>
-                      </a:ext>
-                    </a:extLst>
                   </pic:spPr>
                 </pic:pic>
               </a:graphicData>
@@ -1584,7 +2218,34 @@
           <w:sz w:val="22"/>
           <w:szCs w:val="22"/>
         </w:rPr>
-        <w:t>Figure 6: “Delete stored sentence” sequence diagram</w:t>
+        <w:t>Figure 11</w:t>
+      </w:r>
+      <w:r>
+        <w:rPr>
+          <w:rFonts w:ascii="Times New Roman" w:hAnsi="Times New Roman" w:cs="Times New Roman"/>
+          <w:i/>
+          <w:sz w:val="22"/>
+          <w:szCs w:val="22"/>
+        </w:rPr>
+        <w:t>: “</w:t>
+      </w:r>
+      <w:r>
+        <w:rPr>
+          <w:rFonts w:ascii="Times New Roman" w:hAnsi="Times New Roman" w:cs="Times New Roman"/>
+          <w:i/>
+          <w:sz w:val="22"/>
+          <w:szCs w:val="22"/>
+        </w:rPr>
+        <w:t>Text to file</w:t>
+      </w:r>
+      <w:r>
+        <w:rPr>
+          <w:rFonts w:ascii="Times New Roman" w:hAnsi="Times New Roman" w:cs="Times New Roman"/>
+          <w:i/>
+          <w:sz w:val="22"/>
+          <w:szCs w:val="22"/>
+        </w:rPr>
+        <w:t>” sequence diagram</w:t>
       </w:r>
     </w:p>
     <w:p>
@@ -1607,6 +2268,65 @@
         <w:tabs>
           <w:tab w:val="left" w:pos="2718"/>
         </w:tabs>
+        <w:ind w:firstLine="720"/>
+        <w:jc w:val="both"/>
+        <w:rPr>
+          <w:rFonts w:ascii="Times New Roman" w:hAnsi="Times New Roman" w:cs="Times New Roman"/>
+          <w:i/>
+          <w:sz w:val="22"/>
+          <w:szCs w:val="22"/>
+        </w:rPr>
+      </w:pPr>
+    </w:p>
+    <w:p>
+      <w:pPr>
+        <w:tabs>
+          <w:tab w:val="left" w:pos="2718"/>
+        </w:tabs>
+        <w:ind w:firstLine="720"/>
+        <w:jc w:val="both"/>
+        <w:rPr>
+          <w:rFonts w:ascii="Times New Roman" w:hAnsi="Times New Roman" w:cs="Times New Roman"/>
+          <w:i/>
+          <w:sz w:val="22"/>
+          <w:szCs w:val="22"/>
+        </w:rPr>
+      </w:pPr>
+    </w:p>
+    <w:p>
+      <w:pPr>
+        <w:tabs>
+          <w:tab w:val="left" w:pos="2718"/>
+        </w:tabs>
+        <w:ind w:firstLine="720"/>
+        <w:jc w:val="both"/>
+        <w:rPr>
+          <w:rFonts w:ascii="Times New Roman" w:hAnsi="Times New Roman" w:cs="Times New Roman"/>
+          <w:i/>
+          <w:sz w:val="22"/>
+          <w:szCs w:val="22"/>
+        </w:rPr>
+      </w:pPr>
+    </w:p>
+    <w:p>
+      <w:pPr>
+        <w:tabs>
+          <w:tab w:val="left" w:pos="2718"/>
+        </w:tabs>
+        <w:jc w:val="both"/>
+        <w:rPr>
+          <w:rFonts w:ascii="Times New Roman" w:hAnsi="Times New Roman" w:cs="Times New Roman"/>
+          <w:i/>
+          <w:sz w:val="22"/>
+          <w:szCs w:val="22"/>
+        </w:rPr>
+      </w:pPr>
+    </w:p>
+    <w:p>
+      <w:pPr>
+        <w:tabs>
+          <w:tab w:val="left" w:pos="2718"/>
+        </w:tabs>
         <w:rPr>
           <w:rFonts w:ascii="Times New Roman" w:hAnsi="Times New Roman" w:cs="Times New Roman"/>
           <w:b/>
@@ -1618,8 +2338,146 @@
         <w:rPr>
           <w:rFonts w:ascii="Times New Roman" w:hAnsi="Times New Roman" w:cs="Times New Roman"/>
           <w:b/>
+          <w:noProof/>
           <w:sz w:val="26"/>
           <w:szCs w:val="26"/>
+          <w:lang w:eastAsia="en-US"/>
+        </w:rPr>
+        <w:lastRenderedPageBreak/>
+        <w:drawing>
+          <wp:inline distT="0" distB="0" distL="0" distR="0" wp14:anchorId="06DEA0F5" wp14:editId="3DCA683E">
+            <wp:extent cx="5938520" cy="1602740"/>
+            <wp:effectExtent l="0" t="0" r="5080" b="0"/>
+            <wp:docPr id="17" name="Picture 17" descr="Mac OS X:Users:Steven:EECS-481-MDE:Documentation:Standardized:PNGs:Output TTS.png"/>
+            <wp:cNvGraphicFramePr>
+              <a:graphicFrameLocks xmlns:a="http://schemas.openxmlformats.org/drawingml/2006/main" noChangeAspect="1"/>
+            </wp:cNvGraphicFramePr>
+            <a:graphic xmlns:a="http://schemas.openxmlformats.org/drawingml/2006/main">
+              <a:graphicData uri="http://schemas.openxmlformats.org/drawingml/2006/picture">
+                <pic:pic xmlns:pic="http://schemas.openxmlformats.org/drawingml/2006/picture">
+                  <pic:nvPicPr>
+                    <pic:cNvPr id="0" name="Picture 11" descr="Mac OS X:Users:Steven:EECS-481-MDE:Documentation:Standardized:PNGs:Output TTS.png"/>
+                    <pic:cNvPicPr>
+                      <a:picLocks noChangeAspect="1" noChangeArrowheads="1"/>
+                    </pic:cNvPicPr>
+                  </pic:nvPicPr>
+                  <pic:blipFill>
+                    <a:blip r:embed="rId19">
+                      <a:extLst>
+                        <a:ext uri="{28A0092B-C50C-407E-A947-70E740481C1C}">
+                          <a14:useLocalDpi xmlns:a14="http://schemas.microsoft.com/office/drawing/2010/main" val="0"/>
+                        </a:ext>
+                      </a:extLst>
+                    </a:blip>
+                    <a:srcRect/>
+                    <a:stretch>
+                      <a:fillRect/>
+                    </a:stretch>
+                  </pic:blipFill>
+                  <pic:spPr bwMode="auto">
+                    <a:xfrm>
+                      <a:off x="0" y="0"/>
+                      <a:ext cx="5938520" cy="1602740"/>
+                    </a:xfrm>
+                    <a:prstGeom prst="rect">
+                      <a:avLst/>
+                    </a:prstGeom>
+                    <a:noFill/>
+                    <a:ln>
+                      <a:noFill/>
+                    </a:ln>
+                  </pic:spPr>
+                </pic:pic>
+              </a:graphicData>
+            </a:graphic>
+          </wp:inline>
+        </w:drawing>
+      </w:r>
+    </w:p>
+    <w:p>
+      <w:pPr>
+        <w:tabs>
+          <w:tab w:val="left" w:pos="2718"/>
+        </w:tabs>
+        <w:ind w:firstLine="720"/>
+        <w:jc w:val="both"/>
+        <w:rPr>
+          <w:rFonts w:ascii="Times New Roman" w:hAnsi="Times New Roman" w:cs="Times New Roman"/>
+          <w:i/>
+          <w:sz w:val="22"/>
+          <w:szCs w:val="22"/>
+        </w:rPr>
+      </w:pPr>
+      <w:r>
+        <w:rPr>
+          <w:rFonts w:ascii="Times New Roman" w:hAnsi="Times New Roman" w:cs="Times New Roman"/>
+          <w:i/>
+          <w:sz w:val="22"/>
+          <w:szCs w:val="22"/>
+        </w:rPr>
+        <w:t>Figure 12</w:t>
+      </w:r>
+      <w:r>
+        <w:rPr>
+          <w:rFonts w:ascii="Times New Roman" w:hAnsi="Times New Roman" w:cs="Times New Roman"/>
+          <w:i/>
+          <w:sz w:val="22"/>
+          <w:szCs w:val="22"/>
+        </w:rPr>
+        <w:t>: “</w:t>
+      </w:r>
+      <w:r>
+        <w:rPr>
+          <w:rFonts w:ascii="Times New Roman" w:hAnsi="Times New Roman" w:cs="Times New Roman"/>
+          <w:i/>
+          <w:sz w:val="22"/>
+          <w:szCs w:val="22"/>
+        </w:rPr>
+        <w:t>Text to speech</w:t>
+      </w:r>
+      <w:r>
+        <w:rPr>
+          <w:rFonts w:ascii="Times New Roman" w:hAnsi="Times New Roman" w:cs="Times New Roman"/>
+          <w:i/>
+          <w:sz w:val="22"/>
+          <w:szCs w:val="22"/>
+        </w:rPr>
+        <w:t>” sequence diagram</w:t>
+      </w:r>
+    </w:p>
+    <w:p>
+      <w:pPr>
+        <w:tabs>
+          <w:tab w:val="left" w:pos="2718"/>
+        </w:tabs>
+        <w:rPr>
+          <w:rFonts w:ascii="Times New Roman" w:hAnsi="Times New Roman" w:cs="Times New Roman"/>
+          <w:b/>
+          <w:sz w:val="26"/>
+          <w:szCs w:val="26"/>
+        </w:rPr>
+      </w:pPr>
+      <w:bookmarkStart w:id="0" w:name="_GoBack"/>
+      <w:bookmarkEnd w:id="0"/>
+    </w:p>
+    <w:p>
+      <w:pPr>
+        <w:tabs>
+          <w:tab w:val="left" w:pos="2718"/>
+        </w:tabs>
+        <w:rPr>
+          <w:rFonts w:ascii="Times New Roman" w:hAnsi="Times New Roman" w:cs="Times New Roman"/>
+          <w:b/>
+          <w:sz w:val="26"/>
+          <w:szCs w:val="26"/>
+        </w:rPr>
+      </w:pPr>
+      <w:r>
+        <w:rPr>
+          <w:rFonts w:ascii="Times New Roman" w:hAnsi="Times New Roman" w:cs="Times New Roman"/>
+          <w:b/>
+          <w:sz w:val="26"/>
+          <w:szCs w:val="26"/>
         </w:rPr>
         <w:t>References</w:t>
       </w:r>
@@ -1648,16 +2506,7 @@
           <w:sz w:val="22"/>
           <w:szCs w:val="22"/>
         </w:rPr>
-        <w:t>1]</w:t>
-      </w:r>
-      <w:r>
-        <w:rPr>
-          <w:rFonts w:ascii="Times New Roman" w:eastAsia="Times New Roman" w:hAnsi="Times New Roman" w:cs="Times New Roman"/>
-          <w:i/>
-          <w:sz w:val="22"/>
-          <w:szCs w:val="22"/>
-        </w:rPr>
-        <w:t xml:space="preserve">Microsoft </w:t>
+        <w:t xml:space="preserve">1]Microsoft </w:t>
       </w:r>
       <w:proofErr w:type="spellStart"/>
       <w:r>
@@ -1700,7 +2549,7 @@
         <w:t>.&lt;</w:t>
       </w:r>
       <w:proofErr w:type="gramEnd"/>
-      <w:hyperlink r:id="rId14" w:history="1">
+      <w:hyperlink r:id="rId20" w:history="1">
         <w:r>
           <w:rPr>
             <w:rStyle w:val="Hyperlink"/>
@@ -1732,8 +2581,8 @@
       </w:r>
     </w:p>
     <w:sectPr>
-      <w:footerReference w:type="even" r:id="rId15"/>
-      <w:footerReference w:type="default" r:id="rId16"/>
+      <w:footerReference w:type="even" r:id="rId21"/>
+      <w:footerReference w:type="default" r:id="rId22"/>
       <w:pgSz w:w="12240" w:h="15840"/>
       <w:pgMar w:top="1440" w:right="1440" w:bottom="1440" w:left="1440" w:header="720" w:footer="792" w:gutter="0"/>
       <w:cols w:space="720"/>
@@ -1846,7 +2695,7 @@
         <w:sz w:val="22"/>
         <w:szCs w:val="22"/>
       </w:rPr>
-      <w:t>1</w:t>
+      <w:t>7</w:t>
     </w:r>
     <w:r>
       <w:rPr>
@@ -3017,7 +3866,7 @@
 </file>
 
 <file path=customXml/itemProps1.xml><?xml version="1.0" encoding="utf-8"?>
-<ds:datastoreItem xmlns:ds="http://schemas.openxmlformats.org/officeDocument/2006/customXml" ds:itemID="{72D5F8AD-F2D5-8E4E-AF71-CC5550BE70BD}">
+<ds:datastoreItem xmlns:ds="http://schemas.openxmlformats.org/officeDocument/2006/customXml" ds:itemID="{E847E421-1F9D-974F-92CD-9A3B806831A3}">
   <ds:schemaRefs>
     <ds:schemaRef ds:uri="http://schemas.openxmlformats.org/officeDocument/2006/bibliography"/>
   </ds:schemaRefs>

</xml_diff>

<commit_message>
Replaced Use Case and Description
</commit_message>
<xml_diff>
--- a/Documentation/Use Case and Sequence Diagrams.docx
+++ b/Documentation/Use Case and Sequence Diagrams.docx
@@ -514,10 +514,10 @@
           <w:lang w:eastAsia="en-US"/>
         </w:rPr>
         <w:drawing>
-          <wp:inline distT="0" distB="0" distL="0" distR="0" wp14:anchorId="09908E00" wp14:editId="0AE6FE6F">
+          <wp:inline distT="0" distB="0" distL="0" distR="0" wp14:anchorId="79E88631" wp14:editId="476DCF1B">
             <wp:extent cx="5938520" cy="5835650"/>
             <wp:effectExtent l="0" t="0" r="5080" b="6350"/>
-            <wp:docPr id="21" name="Picture 21" descr="Mac OS X:Users:Steven:EECS-481-MDE:Documentation:Standardized:PNGs:Use Case Diagram.png"/>
+            <wp:docPr id="1" name="Picture 1" descr="Mac OS X:Users:Steven:EECS-481-MDE:Documentation:Standardized:PNGs:Use Case Diagram.png"/>
             <wp:cNvGraphicFramePr>
               <a:graphicFrameLocks xmlns:a="http://schemas.openxmlformats.org/drawingml/2006/main" noChangeAspect="1"/>
             </wp:cNvGraphicFramePr>
@@ -525,7 +525,7 @@
               <a:graphicData uri="http://schemas.openxmlformats.org/drawingml/2006/picture">
                 <pic:pic xmlns:pic="http://schemas.openxmlformats.org/drawingml/2006/picture">
                   <pic:nvPicPr>
-                    <pic:cNvPr id="0" name="Picture 15" descr="Mac OS X:Users:Steven:EECS-481-MDE:Documentation:Standardized:PNGs:Use Case Diagram.png"/>
+                    <pic:cNvPr id="0" name="Picture 1" descr="Mac OS X:Users:Steven:EECS-481-MDE:Documentation:Standardized:PNGs:Use Case Diagram.png"/>
                     <pic:cNvPicPr>
                       <a:picLocks noChangeAspect="1" noChangeArrowheads="1"/>
                     </pic:cNvPicPr>
@@ -661,7 +661,6 @@
         <w:pStyle w:val="normal0"/>
         <w:rPr>
           <w:rFonts w:ascii="Times New Roman" w:eastAsia="Times New Roman" w:hAnsi="Times New Roman" w:cs="Times New Roman"/>
-          <w:b/>
           <w:szCs w:val="22"/>
         </w:rPr>
       </w:pPr>
@@ -694,47 +693,237 @@
           <w:rFonts w:ascii="Times New Roman" w:eastAsia="Times New Roman" w:hAnsi="Times New Roman" w:cs="Times New Roman"/>
           <w:szCs w:val="22"/>
         </w:rPr>
-        <w:t>The application is directed towards a universal user, whether Grace, those with disabilities, or others. Any user has the same functional requirements and features. The user is able to configure the eye tracking and select characters on the qwerty or T-9 interface organized by tabs. Additionally, the user can adjust selection time and idle timeout. More details are listed in the requirements definition section.</w:t>
-      </w:r>
-    </w:p>
-    <w:p>
-      <w:pPr>
-        <w:pStyle w:val="normal0"/>
-        <w:ind w:firstLine="720"/>
-        <w:rPr>
-          <w:rFonts w:ascii="Times New Roman" w:hAnsi="Times New Roman" w:cs="Times New Roman"/>
-          <w:szCs w:val="22"/>
-        </w:rPr>
-      </w:pPr>
-      <w:r>
-        <w:rPr>
-          <w:rFonts w:ascii="Times New Roman" w:eastAsia="Times New Roman" w:hAnsi="Times New Roman" w:cs="Times New Roman"/>
-          <w:szCs w:val="22"/>
-        </w:rPr>
-        <w:t>When a user launches the SET Keyboard application, they will see a GUI consisting of the text console, scroll buttons, default QWERTY keyboard, and tabs. Users will have the option to switch to different input, output, and custom tabs. The input tabs are the QWERTY and T9 keyboards. The output tab will have buttons to output the console text to speech, text, or clipboard. The custom tabs are tabs that the user can create to store blocks of text for later use.</w:t>
-      </w:r>
-    </w:p>
-    <w:p>
-      <w:pPr>
-        <w:pStyle w:val="normal0"/>
-        <w:ind w:firstLine="720"/>
-        <w:rPr>
-          <w:rFonts w:ascii="Times New Roman" w:hAnsi="Times New Roman" w:cs="Times New Roman"/>
-          <w:szCs w:val="22"/>
-        </w:rPr>
-      </w:pPr>
-      <w:r>
-        <w:rPr>
-          <w:rFonts w:ascii="Times New Roman" w:eastAsia="Times New Roman" w:hAnsi="Times New Roman" w:cs="Times New Roman"/>
-          <w:szCs w:val="22"/>
-        </w:rPr>
-        <w:t>When a user hovers over a letter button in one of the input tabs for a certain amount of time, it will be selected and appended to the text console. Word completion predictions will appear below the console and the user will be able to select a word if he/she chooses to. When a word is completed, predictions for the following word will appear below the console. Again, the user is able to select a word to be appended to text console.</w:t>
-      </w:r>
-    </w:p>
-    <w:p>
-      <w:pPr>
-        <w:pStyle w:val="normal0"/>
-        <w:ind w:firstLine="720"/>
+        <w:t>The SET keyboard application is directed towards people with disabilities that inhibit their ability to physically and verbally</w:t>
+      </w:r>
+      <w:r>
+        <w:rPr>
+          <w:rFonts w:ascii="Times New Roman" w:eastAsia="Times New Roman" w:hAnsi="Times New Roman" w:cs="Times New Roman"/>
+          <w:szCs w:val="22"/>
+        </w:rPr>
+        <w:t xml:space="preserve"> </w:t>
+      </w:r>
+      <w:r>
+        <w:rPr>
+          <w:rFonts w:ascii="Times New Roman" w:eastAsia="Times New Roman" w:hAnsi="Times New Roman" w:cs="Times New Roman"/>
+          <w:szCs w:val="22"/>
+        </w:rPr>
+        <w:t xml:space="preserve">communicate. Users use the application's eye tracking capabilities to type characters via the QWERTY or T9 keyboard. </w:t>
+      </w:r>
+      <w:r>
+        <w:rPr>
+          <w:rFonts w:ascii="Times New Roman" w:eastAsia="Times New Roman" w:hAnsi="Times New Roman" w:cs="Times New Roman"/>
+          <w:szCs w:val="22"/>
+        </w:rPr>
+        <w:t>A tab controller organizes the application as a whole</w:t>
+      </w:r>
+      <w:r>
+        <w:rPr>
+          <w:rFonts w:ascii="Times New Roman" w:eastAsia="Times New Roman" w:hAnsi="Times New Roman" w:cs="Times New Roman"/>
+          <w:szCs w:val="22"/>
+        </w:rPr>
+        <w:t>. This enables keyboard types, output options, and stored sentences to live wit</w:t>
+      </w:r>
+      <w:r>
+        <w:rPr>
+          <w:rFonts w:ascii="Times New Roman" w:eastAsia="Times New Roman" w:hAnsi="Times New Roman" w:cs="Times New Roman"/>
+          <w:szCs w:val="22"/>
+        </w:rPr>
+        <w:t xml:space="preserve">hin </w:t>
+      </w:r>
+      <w:r>
+        <w:rPr>
+          <w:rFonts w:ascii="Times New Roman" w:eastAsia="Times New Roman" w:hAnsi="Times New Roman" w:cs="Times New Roman"/>
+          <w:szCs w:val="22"/>
+        </w:rPr>
+        <w:t>separate tabs within the application providing the user with an intuitive user interface. More details regarding the semantics of</w:t>
+      </w:r>
+      <w:r>
+        <w:rPr>
+          <w:rFonts w:ascii="Times New Roman" w:eastAsia="Times New Roman" w:hAnsi="Times New Roman" w:cs="Times New Roman"/>
+          <w:szCs w:val="22"/>
+        </w:rPr>
+        <w:t xml:space="preserve"> </w:t>
+      </w:r>
+      <w:r>
+        <w:rPr>
+          <w:rFonts w:ascii="Times New Roman" w:eastAsia="Times New Roman" w:hAnsi="Times New Roman" w:cs="Times New Roman"/>
+          <w:szCs w:val="22"/>
+        </w:rPr>
+        <w:t xml:space="preserve">eye tracking input can be found in the </w:t>
+      </w:r>
+      <w:r>
+        <w:rPr>
+          <w:rFonts w:ascii="Times New Roman" w:eastAsia="Times New Roman" w:hAnsi="Times New Roman" w:cs="Times New Roman"/>
+          <w:szCs w:val="22"/>
+        </w:rPr>
+        <w:t>requirements</w:t>
+      </w:r>
+      <w:r>
+        <w:rPr>
+          <w:rFonts w:ascii="Times New Roman" w:eastAsia="Times New Roman" w:hAnsi="Times New Roman" w:cs="Times New Roman"/>
+          <w:szCs w:val="22"/>
+        </w:rPr>
+        <w:t xml:space="preserve"> definition section of the project scope.</w:t>
+      </w:r>
+    </w:p>
+    <w:p>
+      <w:pPr>
+        <w:pStyle w:val="normal0"/>
+        <w:rPr>
+          <w:rFonts w:ascii="Times New Roman" w:eastAsia="Times New Roman" w:hAnsi="Times New Roman" w:cs="Times New Roman"/>
+          <w:szCs w:val="22"/>
+        </w:rPr>
+      </w:pPr>
+      <w:r>
+        <w:rPr>
+          <w:rFonts w:ascii="Times New Roman" w:eastAsia="Times New Roman" w:hAnsi="Times New Roman" w:cs="Times New Roman"/>
+          <w:szCs w:val="22"/>
+        </w:rPr>
+        <w:tab/>
+        <w:t>When a user launches the application, they are met with a GUI consisting of a console, a QWERTY keyboard, an</w:t>
+      </w:r>
+      <w:r>
+        <w:rPr>
+          <w:rFonts w:ascii="Times New Roman" w:eastAsia="Times New Roman" w:hAnsi="Times New Roman" w:cs="Times New Roman"/>
+          <w:szCs w:val="22"/>
+        </w:rPr>
+        <w:t xml:space="preserve">d a tab controller. The console </w:t>
+      </w:r>
+      <w:r>
+        <w:rPr>
+          <w:rFonts w:ascii="Times New Roman" w:eastAsia="Times New Roman" w:hAnsi="Times New Roman" w:cs="Times New Roman"/>
+          <w:szCs w:val="22"/>
+        </w:rPr>
+        <w:t>contains buttons to allow for scrolling, in the event that there was a text overflow. Furthermore it has a button to clear its text. The QWERTY keyboard</w:t>
+      </w:r>
+      <w:r>
+        <w:rPr>
+          <w:rFonts w:ascii="Times New Roman" w:eastAsia="Times New Roman" w:hAnsi="Times New Roman" w:cs="Times New Roman"/>
+          <w:szCs w:val="22"/>
+        </w:rPr>
+        <w:t xml:space="preserve"> </w:t>
+      </w:r>
+      <w:r>
+        <w:rPr>
+          <w:rFonts w:ascii="Times New Roman" w:eastAsia="Times New Roman" w:hAnsi="Times New Roman" w:cs="Times New Roman"/>
+          <w:szCs w:val="22"/>
+        </w:rPr>
+        <w:t xml:space="preserve">is one of two keyboards the user can interact with, both </w:t>
+      </w:r>
+      <w:r>
+        <w:rPr>
+          <w:rFonts w:ascii="Times New Roman" w:eastAsia="Times New Roman" w:hAnsi="Times New Roman" w:cs="Times New Roman"/>
+          <w:szCs w:val="22"/>
+        </w:rPr>
+        <w:t>accessible</w:t>
+      </w:r>
+      <w:r>
+        <w:rPr>
+          <w:rFonts w:ascii="Times New Roman" w:eastAsia="Times New Roman" w:hAnsi="Times New Roman" w:cs="Times New Roman"/>
+          <w:szCs w:val="22"/>
+        </w:rPr>
+        <w:t xml:space="preserve"> through a tab selection bar. An output tab exists as well, providing the ability to output what is on the console via text to file, text to speech, or text to clipboard. Other tabs can be created or </w:t>
+      </w:r>
+      <w:r>
+        <w:rPr>
+          <w:rFonts w:ascii="Times New Roman" w:eastAsia="Times New Roman" w:hAnsi="Times New Roman" w:cs="Times New Roman"/>
+          <w:szCs w:val="22"/>
+        </w:rPr>
+        <w:t xml:space="preserve">deleted by the user. These tabs </w:t>
+      </w:r>
+      <w:r>
+        <w:rPr>
+          <w:rFonts w:ascii="Times New Roman" w:eastAsia="Times New Roman" w:hAnsi="Times New Roman" w:cs="Times New Roman"/>
+          <w:szCs w:val="22"/>
+        </w:rPr>
+        <w:t xml:space="preserve">are </w:t>
+      </w:r>
+      <w:r>
+        <w:rPr>
+          <w:rFonts w:ascii="Times New Roman" w:eastAsia="Times New Roman" w:hAnsi="Times New Roman" w:cs="Times New Roman"/>
+          <w:szCs w:val="22"/>
+        </w:rPr>
+        <w:t>referred</w:t>
+      </w:r>
+      <w:r>
+        <w:rPr>
+          <w:rFonts w:ascii="Times New Roman" w:eastAsia="Times New Roman" w:hAnsi="Times New Roman" w:cs="Times New Roman"/>
+          <w:szCs w:val="22"/>
+        </w:rPr>
+        <w:t xml:space="preserve"> to as "custom tabs," and contain blocks of user-stored sentences that can be used at a later time. These stored sentences can be added or</w:t>
+      </w:r>
+      <w:r>
+        <w:rPr>
+          <w:rFonts w:ascii="Times New Roman" w:eastAsia="Times New Roman" w:hAnsi="Times New Roman" w:cs="Times New Roman"/>
+          <w:szCs w:val="22"/>
+        </w:rPr>
+        <w:t xml:space="preserve"> </w:t>
+      </w:r>
+      <w:r>
+        <w:rPr>
+          <w:rFonts w:ascii="Times New Roman" w:eastAsia="Times New Roman" w:hAnsi="Times New Roman" w:cs="Times New Roman"/>
+          <w:szCs w:val="22"/>
+        </w:rPr>
+        <w:t>deleted at the users will.</w:t>
+      </w:r>
+    </w:p>
+    <w:p>
+      <w:pPr>
+        <w:pStyle w:val="normal0"/>
+        <w:rPr>
+          <w:rFonts w:ascii="Times New Roman" w:eastAsia="Times New Roman" w:hAnsi="Times New Roman" w:cs="Times New Roman"/>
+          <w:szCs w:val="22"/>
+        </w:rPr>
+      </w:pPr>
+      <w:r>
+        <w:rPr>
+          <w:rFonts w:ascii="Times New Roman" w:eastAsia="Times New Roman" w:hAnsi="Times New Roman" w:cs="Times New Roman"/>
+          <w:szCs w:val="22"/>
+        </w:rPr>
+        <w:tab/>
+        <w:t xml:space="preserve">Text input involves holding </w:t>
+      </w:r>
+      <w:r>
+        <w:rPr>
+          <w:rFonts w:ascii="Times New Roman" w:eastAsia="Times New Roman" w:hAnsi="Times New Roman" w:cs="Times New Roman"/>
+          <w:szCs w:val="22"/>
+        </w:rPr>
+        <w:t>focus</w:t>
+      </w:r>
+      <w:r>
+        <w:rPr>
+          <w:rFonts w:ascii="Times New Roman" w:eastAsia="Times New Roman" w:hAnsi="Times New Roman" w:cs="Times New Roman"/>
+          <w:szCs w:val="22"/>
+        </w:rPr>
+        <w:t xml:space="preserve"> on a specific key for a certain amount of time. The selected key character </w:t>
+      </w:r>
+      <w:r>
+        <w:rPr>
+          <w:rFonts w:ascii="Times New Roman" w:eastAsia="Times New Roman" w:hAnsi="Times New Roman" w:cs="Times New Roman"/>
+          <w:szCs w:val="22"/>
+        </w:rPr>
+        <w:t xml:space="preserve">is then appended to the text in </w:t>
+      </w:r>
+      <w:r>
+        <w:rPr>
+          <w:rFonts w:ascii="Times New Roman" w:eastAsia="Times New Roman" w:hAnsi="Times New Roman" w:cs="Times New Roman"/>
+          <w:szCs w:val="22"/>
+        </w:rPr>
+        <w:t xml:space="preserve">the console. Word completion then displays a list of predictions below the console, allowing the user to select a completed word. When a word is completed, </w:t>
+      </w:r>
+      <w:bookmarkStart w:id="0" w:name="_GoBack"/>
+      <w:bookmarkEnd w:id="0"/>
+      <w:r>
+        <w:rPr>
+          <w:rFonts w:ascii="Times New Roman" w:eastAsia="Times New Roman" w:hAnsi="Times New Roman" w:cs="Times New Roman"/>
+          <w:szCs w:val="22"/>
+        </w:rPr>
+        <w:t xml:space="preserve">predictions for the following word will appear below the console. Again, the user is able to select a word to be appended to the text in the console. </w:t>
+      </w:r>
+    </w:p>
+    <w:p>
+      <w:pPr>
+        <w:pStyle w:val="normal0"/>
         <w:rPr>
           <w:rFonts w:ascii="Times New Roman" w:hAnsi="Times New Roman" w:cs="Times New Roman"/>
           <w:szCs w:val="22"/>
@@ -1602,34 +1791,7 @@
           <w:sz w:val="22"/>
           <w:szCs w:val="22"/>
         </w:rPr>
-        <w:t>Figure 7</w:t>
-      </w:r>
-      <w:r>
-        <w:rPr>
-          <w:rFonts w:ascii="Times New Roman" w:hAnsi="Times New Roman" w:cs="Times New Roman"/>
-          <w:i/>
-          <w:sz w:val="22"/>
-          <w:szCs w:val="22"/>
-        </w:rPr>
-        <w:t>: “</w:t>
-      </w:r>
-      <w:r>
-        <w:rPr>
-          <w:rFonts w:ascii="Times New Roman" w:hAnsi="Times New Roman" w:cs="Times New Roman"/>
-          <w:i/>
-          <w:sz w:val="22"/>
-          <w:szCs w:val="22"/>
-        </w:rPr>
-        <w:t>Create tab</w:t>
-      </w:r>
-      <w:r>
-        <w:rPr>
-          <w:rFonts w:ascii="Times New Roman" w:hAnsi="Times New Roman" w:cs="Times New Roman"/>
-          <w:i/>
-          <w:sz w:val="22"/>
-          <w:szCs w:val="22"/>
-        </w:rPr>
-        <w:t>” sequence diagram</w:t>
+        <w:t>Figure 7: “Create tab” sequence diagram</w:t>
       </w:r>
     </w:p>
     <w:p>
@@ -1744,34 +1906,7 @@
           <w:sz w:val="22"/>
           <w:szCs w:val="22"/>
         </w:rPr>
-        <w:t>Figure 8</w:t>
-      </w:r>
-      <w:r>
-        <w:rPr>
-          <w:rFonts w:ascii="Times New Roman" w:hAnsi="Times New Roman" w:cs="Times New Roman"/>
-          <w:i/>
-          <w:sz w:val="22"/>
-          <w:szCs w:val="22"/>
-        </w:rPr>
-        <w:t>: “</w:t>
-      </w:r>
-      <w:r>
-        <w:rPr>
-          <w:rFonts w:ascii="Times New Roman" w:hAnsi="Times New Roman" w:cs="Times New Roman"/>
-          <w:i/>
-          <w:sz w:val="22"/>
-          <w:szCs w:val="22"/>
-        </w:rPr>
-        <w:t>Select tab</w:t>
-      </w:r>
-      <w:r>
-        <w:rPr>
-          <w:rFonts w:ascii="Times New Roman" w:hAnsi="Times New Roman" w:cs="Times New Roman"/>
-          <w:i/>
-          <w:sz w:val="22"/>
-          <w:szCs w:val="22"/>
-        </w:rPr>
-        <w:t>” sequence diagram</w:t>
+        <w:t>Figure 8: “Select tab” sequence diagram</w:t>
       </w:r>
     </w:p>
     <w:p>
@@ -1885,34 +2020,7 @@
           <w:sz w:val="22"/>
           <w:szCs w:val="22"/>
         </w:rPr>
-        <w:t>Figure 9</w:t>
-      </w:r>
-      <w:r>
-        <w:rPr>
-          <w:rFonts w:ascii="Times New Roman" w:hAnsi="Times New Roman" w:cs="Times New Roman"/>
-          <w:i/>
-          <w:sz w:val="22"/>
-          <w:szCs w:val="22"/>
-        </w:rPr>
-        <w:t>: “</w:t>
-      </w:r>
-      <w:r>
-        <w:rPr>
-          <w:rFonts w:ascii="Times New Roman" w:hAnsi="Times New Roman" w:cs="Times New Roman"/>
-          <w:i/>
-          <w:sz w:val="22"/>
-          <w:szCs w:val="22"/>
-        </w:rPr>
-        <w:t>Delete tab</w:t>
-      </w:r>
-      <w:r>
-        <w:rPr>
-          <w:rFonts w:ascii="Times New Roman" w:hAnsi="Times New Roman" w:cs="Times New Roman"/>
-          <w:i/>
-          <w:sz w:val="22"/>
-          <w:szCs w:val="22"/>
-        </w:rPr>
-        <w:t>” sequence diagram</w:t>
+        <w:t>Figure 9: “Delete tab” sequence diagram</w:t>
       </w:r>
     </w:p>
     <w:p>
@@ -2023,34 +2131,7 @@
           <w:sz w:val="22"/>
           <w:szCs w:val="22"/>
         </w:rPr>
-        <w:t>Figure 10</w:t>
-      </w:r>
-      <w:r>
-        <w:rPr>
-          <w:rFonts w:ascii="Times New Roman" w:hAnsi="Times New Roman" w:cs="Times New Roman"/>
-          <w:i/>
-          <w:sz w:val="22"/>
-          <w:szCs w:val="22"/>
-        </w:rPr>
-        <w:t>: “</w:t>
-      </w:r>
-      <w:r>
-        <w:rPr>
-          <w:rFonts w:ascii="Times New Roman" w:hAnsi="Times New Roman" w:cs="Times New Roman"/>
-          <w:i/>
-          <w:sz w:val="22"/>
-          <w:szCs w:val="22"/>
-        </w:rPr>
-        <w:t>Text to clipboard</w:t>
-      </w:r>
-      <w:r>
-        <w:rPr>
-          <w:rFonts w:ascii="Times New Roman" w:hAnsi="Times New Roman" w:cs="Times New Roman"/>
-          <w:i/>
-          <w:sz w:val="22"/>
-          <w:szCs w:val="22"/>
-        </w:rPr>
-        <w:t>” sequence diagram</w:t>
+        <w:t>Figure 10: “Text to clipboard” sequence diagram</w:t>
       </w:r>
     </w:p>
     <w:p>
@@ -2160,34 +2241,7 @@
           <w:sz w:val="22"/>
           <w:szCs w:val="22"/>
         </w:rPr>
-        <w:t>Figure 11</w:t>
-      </w:r>
-      <w:r>
-        <w:rPr>
-          <w:rFonts w:ascii="Times New Roman" w:hAnsi="Times New Roman" w:cs="Times New Roman"/>
-          <w:i/>
-          <w:sz w:val="22"/>
-          <w:szCs w:val="22"/>
-        </w:rPr>
-        <w:t>: “</w:t>
-      </w:r>
-      <w:r>
-        <w:rPr>
-          <w:rFonts w:ascii="Times New Roman" w:hAnsi="Times New Roman" w:cs="Times New Roman"/>
-          <w:i/>
-          <w:sz w:val="22"/>
-          <w:szCs w:val="22"/>
-        </w:rPr>
-        <w:t>Text to file</w:t>
-      </w:r>
-      <w:r>
-        <w:rPr>
-          <w:rFonts w:ascii="Times New Roman" w:hAnsi="Times New Roman" w:cs="Times New Roman"/>
-          <w:i/>
-          <w:sz w:val="22"/>
-          <w:szCs w:val="22"/>
-        </w:rPr>
-        <w:t>” sequence diagram</w:t>
+        <w:t>Figure 11: “Text to file” sequence diagram</w:t>
       </w:r>
     </w:p>
     <w:p>
@@ -2297,34 +2351,7 @@
           <w:sz w:val="22"/>
           <w:szCs w:val="22"/>
         </w:rPr>
-        <w:t>Figure 12</w:t>
-      </w:r>
-      <w:r>
-        <w:rPr>
-          <w:rFonts w:ascii="Times New Roman" w:hAnsi="Times New Roman" w:cs="Times New Roman"/>
-          <w:i/>
-          <w:sz w:val="22"/>
-          <w:szCs w:val="22"/>
-        </w:rPr>
-        <w:t>: “</w:t>
-      </w:r>
-      <w:r>
-        <w:rPr>
-          <w:rFonts w:ascii="Times New Roman" w:hAnsi="Times New Roman" w:cs="Times New Roman"/>
-          <w:i/>
-          <w:sz w:val="22"/>
-          <w:szCs w:val="22"/>
-        </w:rPr>
-        <w:t>Text to speech</w:t>
-      </w:r>
-      <w:r>
-        <w:rPr>
-          <w:rFonts w:ascii="Times New Roman" w:hAnsi="Times New Roman" w:cs="Times New Roman"/>
-          <w:i/>
-          <w:sz w:val="22"/>
-          <w:szCs w:val="22"/>
-        </w:rPr>
-        <w:t>” sequence diagram</w:t>
+        <w:t>Figure 12: “Text to speech” sequence diagram</w:t>
       </w:r>
     </w:p>
     <w:p>
@@ -2352,8 +2379,6 @@
           <w:szCs w:val="26"/>
         </w:rPr>
       </w:pPr>
-      <w:bookmarkStart w:id="0" w:name="_GoBack"/>
-      <w:bookmarkEnd w:id="0"/>
     </w:p>
     <w:p>
       <w:pPr>
@@ -2539,7 +2564,7 @@
         <w:sz w:val="22"/>
         <w:szCs w:val="22"/>
       </w:rPr>
-      <w:t>7</w:t>
+      <w:t>3</w:t>
     </w:r>
     <w:r>
       <w:rPr>
@@ -3710,7 +3735,7 @@
 </file>
 
 <file path=customXml/itemProps1.xml><?xml version="1.0" encoding="utf-8"?>
-<ds:datastoreItem xmlns:ds="http://schemas.openxmlformats.org/officeDocument/2006/customXml" ds:itemID="{A727FA48-79C1-FC42-A3DF-6641792FD1E0}">
+<ds:datastoreItem xmlns:ds="http://schemas.openxmlformats.org/officeDocument/2006/customXml" ds:itemID="{90D6F6E3-6066-6147-869B-8A01D1D3B7CD}">
   <ds:schemaRefs>
     <ds:schemaRef ds:uri="http://schemas.openxmlformats.org/officeDocument/2006/bibliography"/>
   </ds:schemaRefs>

</xml_diff>